<commit_message>
[DOC] Last documentation's version (#7)
</commit_message>
<xml_diff>
--- a/doc/business/HLD.docx
+++ b/doc/business/HLD.docx
@@ -4,7 +4,7 @@
   <w:body>
     <w:p>
       <w:pPr>
-        <w:jc w:val="center"/>
+        <w:jc w:val="both"/>
         <w:rPr>
           <w:sz w:val="36"/>
           <w:szCs w:val="36"/>
@@ -59,6 +59,7 @@
     </w:p>
     <w:p>
       <w:pPr>
+        <w:jc w:val="both"/>
         <w:rPr>
           <w:sz w:val="28"/>
           <w:szCs w:val="28"/>
@@ -80,6 +81,7 @@
         </w:rPr>
         <w:t xml:space="preserve"> </w:t>
       </w:r>
+      <w:bookmarkStart w:id="0" w:name="_Hlk100606878"/>
       <w:r>
         <w:rPr>
           <w:sz w:val="28"/>
@@ -87,9 +89,11 @@
         </w:rPr>
         <w:t>«Анализ данных атомной силовой микроскопии»</w:t>
       </w:r>
-    </w:p>
-    <w:p>
-      <w:pPr>
+      <w:bookmarkEnd w:id="0"/>
+    </w:p>
+    <w:p>
+      <w:pPr>
+        <w:jc w:val="both"/>
         <w:rPr>
           <w:b/>
           <w:bCs/>
@@ -126,6 +130,9 @@
       </w:r>
     </w:p>
     <w:p>
+      <w:pPr>
+        <w:jc w:val="both"/>
+      </w:pPr>
       <w:r>
         <w:t xml:space="preserve">Данная научно-исследовательская работа ставит перед собой задачу </w:t>
       </w:r>
@@ -133,35 +140,1202 @@
         <w:t xml:space="preserve">создание программного обеспечения, которое сможет определять </w:t>
       </w:r>
       <w:r>
-        <w:t xml:space="preserve">количество* зародышей </w:t>
-      </w:r>
-      <w:r>
-        <w:t xml:space="preserve">... </w:t>
-      </w:r>
-      <w:r>
-        <w:t>во время процесса электролиза.</w:t>
-      </w:r>
-      <w:r>
-        <w:t xml:space="preserve"> Работает это следующим образом: научный микроскоп с многократным увеличением, делает снимок поверхности металла во время процесса электролиза, далее этот снимок поступает на вход нашему приложению (снимок может быть представлен в разных форматах, как в виде картинки, так и в виде числовых данных), которое с </w:t>
-      </w:r>
-      <w:r>
-        <w:t>помощью нейронной сети определяет</w:t>
-      </w:r>
-      <w:r>
-        <w:t>,</w:t>
-      </w:r>
-      <w:r>
-        <w:t xml:space="preserve"> где на картинке присутствует зародыш.</w:t>
-      </w:r>
-    </w:p>
-    <w:p>
-      <w:pPr>
+        <w:t>наличие</w:t>
+      </w:r>
+      <w:r>
+        <w:t xml:space="preserve"> зародышей</w:t>
+      </w:r>
+      <w:r>
+        <w:t xml:space="preserve"> </w:t>
+      </w:r>
+      <w:r>
+        <w:t xml:space="preserve">во время процесса </w:t>
+      </w:r>
+      <w:proofErr w:type="spellStart"/>
+      <w:r>
+        <w:t>электроосаждения</w:t>
+      </w:r>
+      <w:proofErr w:type="spellEnd"/>
+      <w:r>
+        <w:t>:</w:t>
+      </w:r>
+    </w:p>
+    <w:p>
+      <w:pPr>
+        <w:pStyle w:val="a7"/>
+        <w:numPr>
+          <w:ilvl w:val="0"/>
+          <w:numId w:val="2"/>
+        </w:numPr>
+        <w:jc w:val="both"/>
+      </w:pPr>
+      <w:r>
+        <w:t xml:space="preserve">Фото с микроскопа поступает на </w:t>
+      </w:r>
+      <w:r>
+        <w:t>вход приложению, которое подготавливает данные и передает их на вход нейронной сети для последующей обработки.</w:t>
+      </w:r>
+      <w:r>
+        <w:t xml:space="preserve"> </w:t>
+      </w:r>
+      <w:r>
+        <w:t>На первом этапе</w:t>
+      </w:r>
+      <w:r>
+        <w:t xml:space="preserve"> будет</w:t>
+      </w:r>
+      <w:r>
+        <w:t xml:space="preserve"> разработано</w:t>
+      </w:r>
+      <w:r>
+        <w:t xml:space="preserve"> консольное приложение, дальнейш</w:t>
+      </w:r>
+      <w:r>
+        <w:t>им развитием</w:t>
+      </w:r>
+      <w:r>
+        <w:t xml:space="preserve"> будет добавлен </w:t>
+      </w:r>
+      <w:r>
+        <w:rPr>
+          <w:lang w:val="en-US"/>
+        </w:rPr>
+        <w:t>GUI</w:t>
+      </w:r>
+      <w:r>
+        <w:t>.</w:t>
+      </w:r>
+    </w:p>
+    <w:p>
+      <w:pPr>
+        <w:pStyle w:val="a7"/>
+        <w:numPr>
+          <w:ilvl w:val="0"/>
+          <w:numId w:val="2"/>
+        </w:numPr>
+        <w:jc w:val="both"/>
+      </w:pPr>
+      <w:r>
+        <w:t>Полученные данные пропускаются через нейронную сеть</w:t>
+      </w:r>
+      <w:r>
+        <w:t xml:space="preserve">. </w:t>
+      </w:r>
+      <w:r>
+        <w:t>Обученная нейронная сеть получает данные, прогоняет их через свои слои и</w:t>
+      </w:r>
+      <w:r>
+        <w:t xml:space="preserve"> выдает конечный результат – </w:t>
+      </w:r>
+      <w:r>
+        <w:t>информация о наличие</w:t>
+      </w:r>
+      <w:r>
+        <w:t xml:space="preserve"> зародышей (</w:t>
+      </w:r>
+      <w:r>
+        <w:t>далее</w:t>
+      </w:r>
+      <w:r>
+        <w:t xml:space="preserve"> функционал будет расширен до определения </w:t>
+      </w:r>
+      <w:r>
+        <w:t>данных зародышей на картинке</w:t>
+      </w:r>
+      <w:r>
+        <w:t>)</w:t>
+      </w:r>
+      <w:r>
+        <w:t>.</w:t>
+      </w:r>
+    </w:p>
+    <w:p>
+      <w:pPr>
+        <w:jc w:val="both"/>
+        <w:rPr>
+          <w:b/>
+          <w:bCs/>
+        </w:rPr>
+      </w:pPr>
+      <w:r>
         <w:rPr>
           <w:b/>
           <w:bCs/>
           <w:sz w:val="28"/>
           <w:szCs w:val="24"/>
         </w:rPr>
+        <w:t>Декомпозиция системы:</w:t>
+      </w:r>
+    </w:p>
+    <w:p>
+      <w:pPr>
+        <w:ind w:firstLine="708"/>
+        <w:jc w:val="both"/>
+      </w:pPr>
+      <w:r>
+        <w:t xml:space="preserve">Из ТЗ следует, что основными частями разрабатываемого ПО должны быть консольное приложение и нейронная сеть, которая используется этим приложением. Для удобства и более гибкой </w:t>
+      </w:r>
+      <w:r>
+        <w:t xml:space="preserve">структуры проекта, принято решение добавить промежуточный модуль между ними, а именно библиотеку для работы с нейронной сетью, которая будет предоставлять </w:t>
+      </w:r>
+      <w:r>
+        <w:rPr>
+          <w:lang w:val="en-US"/>
+        </w:rPr>
+        <w:t>API</w:t>
+      </w:r>
+      <w:r>
+        <w:t xml:space="preserve"> </w:t>
+      </w:r>
+      <w:r>
+        <w:t>для консольного приложения</w:t>
+      </w:r>
+      <w:r>
+        <w:t>. Общее представление проекта в виде набора подсистем</w:t>
+      </w:r>
+      <w:r>
+        <w:t xml:space="preserve"> (Рис. 1).</w:t>
+      </w:r>
+    </w:p>
+    <w:p>
+      <w:pPr>
+        <w:ind w:firstLine="708"/>
+        <w:jc w:val="center"/>
+      </w:pPr>
+      <w:r>
+        <w:rPr>
+          <w:noProof/>
+        </w:rPr>
+        <w:drawing>
+          <wp:inline distT="0" distB="0" distL="0" distR="0" wp14:anchorId="16071A3F" wp14:editId="14822AF1">
+            <wp:extent cx="5248275" cy="3533775"/>
+            <wp:effectExtent l="0" t="0" r="9525" b="9525"/>
+            <wp:docPr id="2" name="Рисунок 2"/>
+            <wp:cNvGraphicFramePr>
+              <a:graphicFrameLocks xmlns:a="http://schemas.openxmlformats.org/drawingml/2006/main" noChangeAspect="1"/>
+            </wp:cNvGraphicFramePr>
+            <a:graphic xmlns:a="http://schemas.openxmlformats.org/drawingml/2006/main">
+              <a:graphicData uri="http://schemas.openxmlformats.org/drawingml/2006/picture">
+                <pic:pic xmlns:pic="http://schemas.openxmlformats.org/drawingml/2006/picture">
+                  <pic:nvPicPr>
+                    <pic:cNvPr id="0" name="Picture 1"/>
+                    <pic:cNvPicPr>
+                      <a:picLocks noChangeAspect="1" noChangeArrowheads="1"/>
+                    </pic:cNvPicPr>
+                  </pic:nvPicPr>
+                  <pic:blipFill>
+                    <a:blip r:embed="rId7">
+                      <a:extLst>
+                        <a:ext uri="{28A0092B-C50C-407E-A947-70E740481C1C}">
+                          <a14:useLocalDpi xmlns:a14="http://schemas.microsoft.com/office/drawing/2010/main" val="0"/>
+                        </a:ext>
+                      </a:extLst>
+                    </a:blip>
+                    <a:srcRect/>
+                    <a:stretch>
+                      <a:fillRect/>
+                    </a:stretch>
+                  </pic:blipFill>
+                  <pic:spPr bwMode="auto">
+                    <a:xfrm>
+                      <a:off x="0" y="0"/>
+                      <a:ext cx="5248275" cy="3533775"/>
+                    </a:xfrm>
+                    <a:prstGeom prst="rect">
+                      <a:avLst/>
+                    </a:prstGeom>
+                    <a:noFill/>
+                    <a:ln>
+                      <a:noFill/>
+                    </a:ln>
+                  </pic:spPr>
+                </pic:pic>
+              </a:graphicData>
+            </a:graphic>
+          </wp:inline>
+        </w:drawing>
+      </w:r>
+    </w:p>
+    <w:p>
+      <w:pPr>
+        <w:ind w:firstLine="708"/>
+        <w:jc w:val="both"/>
+      </w:pPr>
+      <w:r>
+        <w:rPr>
+          <w:noProof/>
+        </w:rPr>
+        <mc:AlternateContent>
+          <mc:Choice Requires="wps">
+            <w:drawing>
+              <wp:anchor distT="0" distB="0" distL="114300" distR="114300" simplePos="0" relativeHeight="251659264" behindDoc="0" locked="0" layoutInCell="1" allowOverlap="1" wp14:anchorId="38D91FDE" wp14:editId="6CF0D763">
+                <wp:simplePos x="0" y="0"/>
+                <wp:positionH relativeFrom="column">
+                  <wp:posOffset>2348230</wp:posOffset>
+                </wp:positionH>
+                <wp:positionV relativeFrom="paragraph">
+                  <wp:posOffset>5715</wp:posOffset>
+                </wp:positionV>
+                <wp:extent cx="1304925" cy="266700"/>
+                <wp:effectExtent l="0" t="0" r="9525" b="0"/>
+                <wp:wrapNone/>
+                <wp:docPr id="3" name="Надпись 3"/>
+                <wp:cNvGraphicFramePr/>
+                <a:graphic xmlns:a="http://schemas.openxmlformats.org/drawingml/2006/main">
+                  <a:graphicData uri="http://schemas.microsoft.com/office/word/2010/wordprocessingShape">
+                    <wps:wsp>
+                      <wps:cNvSpPr txBox="1"/>
+                      <wps:spPr>
+                        <a:xfrm>
+                          <a:off x="0" y="0"/>
+                          <a:ext cx="1304925" cy="266700"/>
+                        </a:xfrm>
+                        <a:prstGeom prst="rect">
+                          <a:avLst/>
+                        </a:prstGeom>
+                        <a:solidFill>
+                          <a:schemeClr val="lt1"/>
+                        </a:solidFill>
+                        <a:ln w="6350">
+                          <a:noFill/>
+                        </a:ln>
+                      </wps:spPr>
+                      <wps:txbx>
+                        <w:txbxContent>
+                          <w:p>
+                            <w:pPr>
+                              <w:jc w:val="center"/>
+                            </w:pPr>
+                            <w:r>
+                              <w:t>Рис. 1</w:t>
+                            </w:r>
+                          </w:p>
+                        </w:txbxContent>
+                      </wps:txbx>
+                      <wps:bodyPr rot="0" spcFirstLastPara="0" vertOverflow="overflow" horzOverflow="overflow" vert="horz" wrap="square" lIns="91440" tIns="45720" rIns="91440" bIns="45720" numCol="1" spcCol="0" rtlCol="0" fromWordArt="0" anchor="t" anchorCtr="0" forceAA="0" compatLnSpc="1">
+                        <a:prstTxWarp prst="textNoShape">
+                          <a:avLst/>
+                        </a:prstTxWarp>
+                        <a:noAutofit/>
+                      </wps:bodyPr>
+                    </wps:wsp>
+                  </a:graphicData>
+                </a:graphic>
+                <wp14:sizeRelH relativeFrom="margin">
+                  <wp14:pctWidth>0</wp14:pctWidth>
+                </wp14:sizeRelH>
+              </wp:anchor>
+            </w:drawing>
+          </mc:Choice>
+          <mc:Fallback>
+            <w:pict>
+              <v:shapetype w14:anchorId="38D91FDE" id="_x0000_t202" coordsize="21600,21600" o:spt="202" path="m,l,21600r21600,l21600,xe">
+                <v:stroke joinstyle="miter"/>
+                <v:path gradientshapeok="t" o:connecttype="rect"/>
+              </v:shapetype>
+              <v:shape id="Надпись 3" o:spid="_x0000_s1026" type="#_x0000_t202" style="position:absolute;left:0;text-align:left;margin-left:184.9pt;margin-top:.45pt;width:102.75pt;height:21pt;z-index:251659264;visibility:visible;mso-wrap-style:square;mso-width-percent:0;mso-wrap-distance-left:9pt;mso-wrap-distance-top:0;mso-wrap-distance-right:9pt;mso-wrap-distance-bottom:0;mso-position-horizontal:absolute;mso-position-horizontal-relative:text;mso-position-vertical:absolute;mso-position-vertical-relative:text;mso-width-percent:0;mso-width-relative:margin;v-text-anchor:top" o:gfxdata="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" fillcolor="white [3201]" stroked="f" strokeweight=".5pt">
+                <v:textbox>
+                  <w:txbxContent>
+                    <w:p>
+                      <w:pPr>
+                        <w:jc w:val="center"/>
+                      </w:pPr>
+                      <w:r>
+                        <w:t>Рис. 1</w:t>
+                      </w:r>
+                    </w:p>
+                  </w:txbxContent>
+                </v:textbox>
+              </v:shape>
+            </w:pict>
+          </mc:Fallback>
+        </mc:AlternateContent>
+      </w:r>
+    </w:p>
+    <w:p>
+      <w:pPr>
+        <w:ind w:firstLine="360"/>
+        <w:jc w:val="both"/>
+      </w:pPr>
+    </w:p>
+    <w:p>
+      <w:pPr>
+        <w:ind w:firstLine="360"/>
+        <w:jc w:val="both"/>
+      </w:pPr>
+      <w:r>
+        <w:lastRenderedPageBreak/>
+        <w:t>Зависимости между подсистемами</w:t>
+      </w:r>
+      <w:r>
+        <w:rPr>
+          <w:lang w:val="en-US"/>
+        </w:rPr>
+        <w:t xml:space="preserve"> </w:t>
+      </w:r>
+      <w:r>
+        <w:t xml:space="preserve">(Рис. </w:t>
+      </w:r>
+      <w:r>
+        <w:rPr>
+          <w:lang w:val="en-US"/>
+        </w:rPr>
+        <w:t>2</w:t>
+      </w:r>
+      <w:r>
+        <w:t>).</w:t>
+      </w:r>
+    </w:p>
+    <w:p>
+      <w:pPr>
+        <w:ind w:firstLine="360"/>
+        <w:jc w:val="both"/>
+      </w:pPr>
+      <w:r>
+        <w:rPr>
+          <w:noProof/>
+        </w:rPr>
+        <w:drawing>
+          <wp:inline distT="0" distB="0" distL="0" distR="0" wp14:anchorId="70881C47" wp14:editId="6B0E00A7">
+            <wp:extent cx="3609975" cy="2209800"/>
+            <wp:effectExtent l="0" t="0" r="9525" b="0"/>
+            <wp:docPr id="4" name="Рисунок 4"/>
+            <wp:cNvGraphicFramePr>
+              <a:graphicFrameLocks xmlns:a="http://schemas.openxmlformats.org/drawingml/2006/main" noChangeAspect="1"/>
+            </wp:cNvGraphicFramePr>
+            <a:graphic xmlns:a="http://schemas.openxmlformats.org/drawingml/2006/main">
+              <a:graphicData uri="http://schemas.openxmlformats.org/drawingml/2006/picture">
+                <pic:pic xmlns:pic="http://schemas.openxmlformats.org/drawingml/2006/picture">
+                  <pic:nvPicPr>
+                    <pic:cNvPr id="0" name="Picture 2"/>
+                    <pic:cNvPicPr>
+                      <a:picLocks noChangeAspect="1" noChangeArrowheads="1"/>
+                    </pic:cNvPicPr>
+                  </pic:nvPicPr>
+                  <pic:blipFill>
+                    <a:blip r:embed="rId8">
+                      <a:extLst>
+                        <a:ext uri="{28A0092B-C50C-407E-A947-70E740481C1C}">
+                          <a14:useLocalDpi xmlns:a14="http://schemas.microsoft.com/office/drawing/2010/main" val="0"/>
+                        </a:ext>
+                      </a:extLst>
+                    </a:blip>
+                    <a:srcRect/>
+                    <a:stretch>
+                      <a:fillRect/>
+                    </a:stretch>
+                  </pic:blipFill>
+                  <pic:spPr bwMode="auto">
+                    <a:xfrm>
+                      <a:off x="0" y="0"/>
+                      <a:ext cx="3609975" cy="2209800"/>
+                    </a:xfrm>
+                    <a:prstGeom prst="rect">
+                      <a:avLst/>
+                    </a:prstGeom>
+                    <a:noFill/>
+                    <a:ln>
+                      <a:noFill/>
+                    </a:ln>
+                  </pic:spPr>
+                </pic:pic>
+              </a:graphicData>
+            </a:graphic>
+          </wp:inline>
+        </w:drawing>
+      </w:r>
+    </w:p>
+    <w:p>
+      <w:pPr>
+        <w:ind w:firstLine="360"/>
+        <w:jc w:val="both"/>
+        <w:rPr>
+          <w:lang w:val="en-US"/>
+        </w:rPr>
+      </w:pPr>
+      <w:r>
+        <w:rPr>
+          <w:noProof/>
+        </w:rPr>
+        <mc:AlternateContent>
+          <mc:Choice Requires="wps">
+            <w:drawing>
+              <wp:anchor distT="0" distB="0" distL="114300" distR="114300" simplePos="0" relativeHeight="251669504" behindDoc="0" locked="0" layoutInCell="1" allowOverlap="1" wp14:anchorId="1523980B" wp14:editId="510636EE">
+                <wp:simplePos x="0" y="0"/>
+                <wp:positionH relativeFrom="page">
+                  <wp:align>center</wp:align>
+                </wp:positionH>
+                <wp:positionV relativeFrom="paragraph">
+                  <wp:posOffset>8890</wp:posOffset>
+                </wp:positionV>
+                <wp:extent cx="3406750" cy="266700"/>
+                <wp:effectExtent l="0" t="0" r="3810" b="0"/>
+                <wp:wrapNone/>
+                <wp:docPr id="6" name="Надпись 6"/>
+                <wp:cNvGraphicFramePr/>
+                <a:graphic xmlns:a="http://schemas.openxmlformats.org/drawingml/2006/main">
+                  <a:graphicData uri="http://schemas.microsoft.com/office/word/2010/wordprocessingShape">
+                    <wps:wsp>
+                      <wps:cNvSpPr txBox="1"/>
+                      <wps:spPr>
+                        <a:xfrm>
+                          <a:off x="0" y="0"/>
+                          <a:ext cx="3406750" cy="266700"/>
+                        </a:xfrm>
+                        <a:prstGeom prst="rect">
+                          <a:avLst/>
+                        </a:prstGeom>
+                        <a:solidFill>
+                          <a:schemeClr val="lt1"/>
+                        </a:solidFill>
+                        <a:ln w="6350">
+                          <a:noFill/>
+                        </a:ln>
+                      </wps:spPr>
+                      <wps:txbx>
+                        <w:txbxContent>
+                          <w:p>
+                            <w:pPr>
+                              <w:jc w:val="center"/>
+                            </w:pPr>
+                            <w:r>
+                              <w:t xml:space="preserve">Рис. 2 </w:t>
+                            </w:r>
+                            <w:r>
+                              <w:rPr>
+                                <w:szCs w:val="24"/>
+                              </w:rPr>
+                              <w:t xml:space="preserve">- Диаграмма </w:t>
+                            </w:r>
+                            <w:r>
+                              <w:rPr>
+                                <w:szCs w:val="24"/>
+                              </w:rPr>
+                              <w:t>зависимостей подсистем</w:t>
+                            </w:r>
+                          </w:p>
+                        </w:txbxContent>
+                      </wps:txbx>
+                      <wps:bodyPr rot="0" spcFirstLastPara="0" vertOverflow="overflow" horzOverflow="overflow" vert="horz" wrap="square" lIns="91440" tIns="45720" rIns="91440" bIns="45720" numCol="1" spcCol="0" rtlCol="0" fromWordArt="0" anchor="t" anchorCtr="0" forceAA="0" compatLnSpc="1">
+                        <a:prstTxWarp prst="textNoShape">
+                          <a:avLst/>
+                        </a:prstTxWarp>
+                        <a:noAutofit/>
+                      </wps:bodyPr>
+                    </wps:wsp>
+                  </a:graphicData>
+                </a:graphic>
+                <wp14:sizeRelH relativeFrom="margin">
+                  <wp14:pctWidth>0</wp14:pctWidth>
+                </wp14:sizeRelH>
+              </wp:anchor>
+            </w:drawing>
+          </mc:Choice>
+          <mc:Fallback>
+            <w:pict>
+              <v:shape w14:anchorId="1523980B" id="Надпись 6" o:spid="_x0000_s1027" type="#_x0000_t202" style="position:absolute;left:0;text-align:left;margin-left:0;margin-top:.7pt;width:268.25pt;height:21pt;z-index:251669504;visibility:visible;mso-wrap-style:square;mso-width-percent:0;mso-wrap-distance-left:9pt;mso-wrap-distance-top:0;mso-wrap-distance-right:9pt;mso-wrap-distance-bottom:0;mso-position-horizontal:center;mso-position-horizontal-relative:page;mso-position-vertical:absolute;mso-position-vertical-relative:text;mso-width-percent:0;mso-width-relative:margin;v-text-anchor:top" o:gfxdata="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" fillcolor="white [3201]" stroked="f" strokeweight=".5pt">
+                <v:textbox>
+                  <w:txbxContent>
+                    <w:p>
+                      <w:pPr>
+                        <w:jc w:val="center"/>
+                      </w:pPr>
+                      <w:r>
+                        <w:t xml:space="preserve">Рис. 2 </w:t>
+                      </w:r>
+                      <w:r>
+                        <w:rPr>
+                          <w:szCs w:val="24"/>
+                        </w:rPr>
+                        <w:t xml:space="preserve">- Диаграмма </w:t>
+                      </w:r>
+                      <w:r>
+                        <w:rPr>
+                          <w:szCs w:val="24"/>
+                        </w:rPr>
+                        <w:t>зависимостей подсистем</w:t>
+                      </w:r>
+                    </w:p>
+                  </w:txbxContent>
+                </v:textbox>
+                <w10:wrap anchorx="page"/>
+              </v:shape>
+            </w:pict>
+          </mc:Fallback>
+        </mc:AlternateContent>
+      </w:r>
+    </w:p>
+    <w:p>
+      <w:pPr>
+        <w:ind w:firstLine="360"/>
+        <w:jc w:val="both"/>
+      </w:pPr>
+    </w:p>
+    <w:p>
+      <w:pPr>
+        <w:ind w:firstLine="360"/>
+        <w:jc w:val="both"/>
+      </w:pPr>
+      <w:r>
+        <w:t>Консольное приложение должно выполнять следующие функции:</w:t>
+      </w:r>
+    </w:p>
+    <w:p>
+      <w:pPr>
+        <w:pStyle w:val="a7"/>
+        <w:numPr>
+          <w:ilvl w:val="0"/>
+          <w:numId w:val="4"/>
+        </w:numPr>
+        <w:jc w:val="both"/>
+      </w:pPr>
+      <w:r>
+        <w:t>Выполнять чтение входных данных в форматах</w:t>
+      </w:r>
+      <w:r>
+        <w:t>:</w:t>
+      </w:r>
+      <w:r>
+        <w:t xml:space="preserve"> </w:t>
+      </w:r>
+      <w:r>
+        <w:t>NOVA</w:t>
+      </w:r>
+      <w:r>
+        <w:t>;</w:t>
+      </w:r>
+    </w:p>
+    <w:p>
+      <w:pPr>
+        <w:pStyle w:val="a7"/>
+        <w:numPr>
+          <w:ilvl w:val="0"/>
+          <w:numId w:val="4"/>
+        </w:numPr>
+        <w:jc w:val="both"/>
+      </w:pPr>
+      <w:r>
+        <w:t>Отображать результаты работы в консоль</w:t>
+      </w:r>
+      <w:r>
+        <w:t>;</w:t>
+      </w:r>
+    </w:p>
+    <w:p>
+      <w:pPr>
+        <w:pStyle w:val="a7"/>
+        <w:numPr>
+          <w:ilvl w:val="0"/>
+          <w:numId w:val="4"/>
+        </w:numPr>
+        <w:jc w:val="both"/>
+      </w:pPr>
+      <w:r>
+        <w:t>С</w:t>
+      </w:r>
+      <w:r>
+        <w:t>охранять отчет работы в текстовом файле</w:t>
+      </w:r>
+      <w:r>
+        <w:t>;</w:t>
+      </w:r>
+    </w:p>
+    <w:p>
+      <w:pPr>
+        <w:pStyle w:val="a7"/>
+        <w:numPr>
+          <w:ilvl w:val="0"/>
+          <w:numId w:val="4"/>
+        </w:numPr>
+        <w:jc w:val="both"/>
+      </w:pPr>
+      <w:r>
+        <w:t>Вызывать функции библиотеки для работы с нейронной сетью.</w:t>
+      </w:r>
+    </w:p>
+    <w:p>
+      <w:pPr>
+        <w:pStyle w:val="ab"/>
+        <w:ind w:firstLine="360"/>
+        <w:jc w:val="both"/>
+      </w:pPr>
+      <w:r>
+        <w:t>Каждое из этих требований реализуют отдельные модули в составе приложения:</w:t>
+      </w:r>
+    </w:p>
+    <w:p>
+      <w:pPr>
+        <w:pStyle w:val="ab"/>
+        <w:numPr>
+          <w:ilvl w:val="0"/>
+          <w:numId w:val="4"/>
+        </w:numPr>
+        <w:jc w:val="both"/>
+      </w:pPr>
+      <w:proofErr w:type="spellStart"/>
+      <w:r>
+        <w:rPr>
+          <w:lang w:val="en-US"/>
+        </w:rPr>
+        <w:t>InputHandler</w:t>
+      </w:r>
+      <w:proofErr w:type="spellEnd"/>
+      <w:r>
+        <w:t xml:space="preserve"> — для обработки консольной </w:t>
+      </w:r>
+      <w:proofErr w:type="gramStart"/>
+      <w:r>
+        <w:t>команды;</w:t>
+      </w:r>
+      <w:proofErr w:type="gramEnd"/>
+    </w:p>
+    <w:p>
+      <w:pPr>
+        <w:pStyle w:val="ab"/>
+        <w:numPr>
+          <w:ilvl w:val="0"/>
+          <w:numId w:val="4"/>
+        </w:numPr>
+        <w:jc w:val="both"/>
+      </w:pPr>
+      <w:proofErr w:type="spellStart"/>
+      <w:r>
+        <w:rPr>
+          <w:lang w:val="en-US"/>
+        </w:rPr>
+        <w:t>DataParser</w:t>
+      </w:r>
+      <w:proofErr w:type="spellEnd"/>
+      <w:r>
+        <w:t xml:space="preserve"> — </w:t>
+      </w:r>
+      <w:r>
+        <w:t xml:space="preserve">чтение файлов в указанных выше </w:t>
+      </w:r>
+      <w:proofErr w:type="gramStart"/>
+      <w:r>
+        <w:t>форматах</w:t>
+      </w:r>
+      <w:r>
+        <w:t>;</w:t>
+      </w:r>
+      <w:proofErr w:type="gramEnd"/>
+    </w:p>
+    <w:p>
+      <w:pPr>
+        <w:pStyle w:val="ab"/>
+        <w:numPr>
+          <w:ilvl w:val="0"/>
+          <w:numId w:val="4"/>
+        </w:numPr>
+        <w:jc w:val="both"/>
+      </w:pPr>
+      <w:proofErr w:type="spellStart"/>
+      <w:r>
+        <w:rPr>
+          <w:lang w:val="en-US"/>
+        </w:rPr>
+        <w:t>ResultsPrinter</w:t>
+      </w:r>
+      <w:proofErr w:type="spellEnd"/>
+      <w:r>
+        <w:t xml:space="preserve"> — для отображения информации </w:t>
+      </w:r>
+      <w:r>
+        <w:t>о полученных результатах</w:t>
+      </w:r>
+      <w:r>
+        <w:t xml:space="preserve"> в </w:t>
+      </w:r>
+      <w:proofErr w:type="gramStart"/>
+      <w:r>
+        <w:t>консоли;</w:t>
+      </w:r>
+      <w:proofErr w:type="gramEnd"/>
+    </w:p>
+    <w:p>
+      <w:pPr>
+        <w:pStyle w:val="ab"/>
+        <w:numPr>
+          <w:ilvl w:val="0"/>
+          <w:numId w:val="4"/>
+        </w:numPr>
+        <w:jc w:val="both"/>
+      </w:pPr>
+      <w:proofErr w:type="spellStart"/>
+      <w:r>
+        <w:rPr>
+          <w:lang w:val="en-US"/>
+        </w:rPr>
+        <w:t>OutputHandler</w:t>
+      </w:r>
+      <w:proofErr w:type="spellEnd"/>
+      <w:r>
+        <w:t xml:space="preserve"> — для записи результатов работы в текстовом </w:t>
+      </w:r>
+      <w:proofErr w:type="gramStart"/>
+      <w:r>
+        <w:t>файле;</w:t>
+      </w:r>
+      <w:proofErr w:type="gramEnd"/>
+    </w:p>
+    <w:p>
+      <w:pPr>
+        <w:pStyle w:val="a7"/>
+        <w:numPr>
+          <w:ilvl w:val="0"/>
+          <w:numId w:val="4"/>
+        </w:numPr>
+        <w:jc w:val="both"/>
+        <w:rPr>
+          <w:szCs w:val="24"/>
+        </w:rPr>
+      </w:pPr>
+      <w:proofErr w:type="spellStart"/>
+      <w:r>
+        <w:rPr>
+          <w:szCs w:val="24"/>
+          <w:lang w:val="en-US"/>
+        </w:rPr>
+        <w:t>CallManager</w:t>
+      </w:r>
+      <w:proofErr w:type="spellEnd"/>
+      <w:r>
+        <w:rPr>
+          <w:szCs w:val="24"/>
+        </w:rPr>
+        <w:t xml:space="preserve"> </w:t>
+      </w:r>
+      <w:r>
+        <w:rPr>
+          <w:szCs w:val="24"/>
+        </w:rPr>
+        <w:t xml:space="preserve">— для </w:t>
+      </w:r>
+      <w:r>
+        <w:rPr>
+          <w:szCs w:val="24"/>
+        </w:rPr>
+        <w:t>вызовов функци</w:t>
+      </w:r>
+      <w:r>
+        <w:rPr>
+          <w:szCs w:val="24"/>
+        </w:rPr>
+        <w:t>й</w:t>
+      </w:r>
+      <w:r>
+        <w:rPr>
+          <w:szCs w:val="24"/>
+        </w:rPr>
+        <w:t xml:space="preserve"> библиотеки.</w:t>
+      </w:r>
+    </w:p>
+    <w:p>
+      <w:pPr>
+        <w:jc w:val="both"/>
+      </w:pPr>
+    </w:p>
+    <w:p>
+      <w:pPr>
+        <w:jc w:val="both"/>
+      </w:pPr>
+    </w:p>
+    <w:p>
+      <w:pPr>
+        <w:jc w:val="both"/>
+      </w:pPr>
+    </w:p>
+    <w:p>
+      <w:pPr>
+        <w:jc w:val="both"/>
+      </w:pPr>
+    </w:p>
+    <w:p>
+      <w:pPr>
+        <w:jc w:val="both"/>
+      </w:pPr>
+    </w:p>
+    <w:p>
+      <w:pPr>
+        <w:jc w:val="both"/>
+      </w:pPr>
+    </w:p>
+    <w:p>
+      <w:pPr>
+        <w:jc w:val="both"/>
+      </w:pPr>
+    </w:p>
+    <w:p>
+      <w:pPr>
+        <w:jc w:val="both"/>
+      </w:pPr>
+    </w:p>
+    <w:p>
+      <w:pPr>
+        <w:jc w:val="both"/>
+      </w:pPr>
+    </w:p>
+    <w:p>
+      <w:pPr>
+        <w:jc w:val="both"/>
+      </w:pPr>
+    </w:p>
+    <w:p>
+      <w:pPr>
+        <w:jc w:val="both"/>
+      </w:pPr>
+    </w:p>
+    <w:p>
+      <w:pPr>
+        <w:jc w:val="both"/>
+      </w:pPr>
+      <w:r>
+        <w:lastRenderedPageBreak/>
+        <w:t>Общая схема работы</w:t>
+      </w:r>
+      <w:r>
+        <w:t xml:space="preserve"> и передачи данных для</w:t>
+      </w:r>
+      <w:r>
+        <w:t xml:space="preserve"> всех составляющих изображена на Рис. </w:t>
+      </w:r>
+      <w:r>
+        <w:t>3</w:t>
+      </w:r>
+      <w:r>
+        <w:t>.</w:t>
+      </w:r>
+    </w:p>
+    <w:p>
+      <w:pPr>
+        <w:jc w:val="both"/>
+      </w:pPr>
+      <w:r>
+        <w:rPr>
+          <w:noProof/>
+        </w:rPr>
+        <w:drawing>
+          <wp:inline distT="0" distB="0" distL="0" distR="0" wp14:anchorId="22691C6E" wp14:editId="1CE07E39">
+            <wp:extent cx="5943600" cy="3505200"/>
+            <wp:effectExtent l="0" t="0" r="0" b="0"/>
+            <wp:docPr id="11" name="Рисунок 11"/>
+            <wp:cNvGraphicFramePr>
+              <a:graphicFrameLocks xmlns:a="http://schemas.openxmlformats.org/drawingml/2006/main" noChangeAspect="1"/>
+            </wp:cNvGraphicFramePr>
+            <a:graphic xmlns:a="http://schemas.openxmlformats.org/drawingml/2006/main">
+              <a:graphicData uri="http://schemas.openxmlformats.org/drawingml/2006/picture">
+                <pic:pic xmlns:pic="http://schemas.openxmlformats.org/drawingml/2006/picture">
+                  <pic:nvPicPr>
+                    <pic:cNvPr id="0" name="Picture 2"/>
+                    <pic:cNvPicPr>
+                      <a:picLocks noChangeAspect="1" noChangeArrowheads="1"/>
+                    </pic:cNvPicPr>
+                  </pic:nvPicPr>
+                  <pic:blipFill>
+                    <a:blip r:embed="rId9">
+                      <a:extLst>
+                        <a:ext uri="{28A0092B-C50C-407E-A947-70E740481C1C}">
+                          <a14:useLocalDpi xmlns:a14="http://schemas.microsoft.com/office/drawing/2010/main" val="0"/>
+                        </a:ext>
+                      </a:extLst>
+                    </a:blip>
+                    <a:srcRect/>
+                    <a:stretch>
+                      <a:fillRect/>
+                    </a:stretch>
+                  </pic:blipFill>
+                  <pic:spPr bwMode="auto">
+                    <a:xfrm>
+                      <a:off x="0" y="0"/>
+                      <a:ext cx="5943600" cy="3505200"/>
+                    </a:xfrm>
+                    <a:prstGeom prst="rect">
+                      <a:avLst/>
+                    </a:prstGeom>
+                    <a:noFill/>
+                    <a:ln>
+                      <a:noFill/>
+                    </a:ln>
+                  </pic:spPr>
+                </pic:pic>
+              </a:graphicData>
+            </a:graphic>
+          </wp:inline>
+        </w:drawing>
+      </w:r>
+    </w:p>
+    <w:p>
+      <w:pPr>
+        <w:jc w:val="both"/>
+      </w:pPr>
+      <w:r>
+        <w:rPr>
+          <w:noProof/>
+        </w:rPr>
+        <mc:AlternateContent>
+          <mc:Choice Requires="wps">
+            <w:drawing>
+              <wp:anchor distT="0" distB="0" distL="114300" distR="114300" simplePos="0" relativeHeight="251663360" behindDoc="0" locked="0" layoutInCell="1" allowOverlap="1" wp14:anchorId="4FCB52E2" wp14:editId="1BB5AFAA">
+                <wp:simplePos x="0" y="0"/>
+                <wp:positionH relativeFrom="margin">
+                  <wp:align>center</wp:align>
+                </wp:positionH>
+                <wp:positionV relativeFrom="paragraph">
+                  <wp:posOffset>6985</wp:posOffset>
+                </wp:positionV>
+                <wp:extent cx="4667250" cy="533400"/>
+                <wp:effectExtent l="0" t="0" r="0" b="0"/>
+                <wp:wrapNone/>
+                <wp:docPr id="7" name="Надпись 7"/>
+                <wp:cNvGraphicFramePr/>
+                <a:graphic xmlns:a="http://schemas.openxmlformats.org/drawingml/2006/main">
+                  <a:graphicData uri="http://schemas.microsoft.com/office/word/2010/wordprocessingShape">
+                    <wps:wsp>
+                      <wps:cNvSpPr txBox="1"/>
+                      <wps:spPr>
+                        <a:xfrm>
+                          <a:off x="0" y="0"/>
+                          <a:ext cx="4667250" cy="533400"/>
+                        </a:xfrm>
+                        <a:prstGeom prst="rect">
+                          <a:avLst/>
+                        </a:prstGeom>
+                        <a:solidFill>
+                          <a:schemeClr val="lt1"/>
+                        </a:solidFill>
+                        <a:ln w="6350">
+                          <a:noFill/>
+                        </a:ln>
+                      </wps:spPr>
+                      <wps:txbx>
+                        <w:txbxContent>
+                          <w:p>
+                            <w:pPr>
+                              <w:jc w:val="center"/>
+                            </w:pPr>
+                            <w:r>
+                              <w:t xml:space="preserve">Рис. </w:t>
+                            </w:r>
+                            <w:r>
+                              <w:t>3</w:t>
+                            </w:r>
+                            <w:r>
+                              <w:t xml:space="preserve"> </w:t>
+                            </w:r>
+                            <w:r>
+                              <w:rPr>
+                                <w:szCs w:val="24"/>
+                              </w:rPr>
+                              <w:t xml:space="preserve">- Диаграмма </w:t>
+                            </w:r>
+                            <w:r>
+                              <w:rPr>
+                                <w:szCs w:val="24"/>
+                              </w:rPr>
+                              <w:t>передачи данных от ввода консольной команды до вывода результата в консоль и создания подробного отчета</w:t>
+                            </w:r>
+                          </w:p>
+                        </w:txbxContent>
+                      </wps:txbx>
+                      <wps:bodyPr rot="0" spcFirstLastPara="0" vertOverflow="overflow" horzOverflow="overflow" vert="horz" wrap="square" lIns="91440" tIns="45720" rIns="91440" bIns="45720" numCol="1" spcCol="0" rtlCol="0" fromWordArt="0" anchor="t" anchorCtr="0" forceAA="0" compatLnSpc="1">
+                        <a:prstTxWarp prst="textNoShape">
+                          <a:avLst/>
+                        </a:prstTxWarp>
+                        <a:noAutofit/>
+                      </wps:bodyPr>
+                    </wps:wsp>
+                  </a:graphicData>
+                </a:graphic>
+                <wp14:sizeRelH relativeFrom="margin">
+                  <wp14:pctWidth>0</wp14:pctWidth>
+                </wp14:sizeRelH>
+                <wp14:sizeRelV relativeFrom="margin">
+                  <wp14:pctHeight>0</wp14:pctHeight>
+                </wp14:sizeRelV>
+              </wp:anchor>
+            </w:drawing>
+          </mc:Choice>
+          <mc:Fallback>
+            <w:pict>
+              <v:shape w14:anchorId="4FCB52E2" id="Надпись 7" o:spid="_x0000_s1028" type="#_x0000_t202" style="position:absolute;left:0;text-align:left;margin-left:0;margin-top:.55pt;width:367.5pt;height:42pt;z-index:251663360;visibility:visible;mso-wrap-style:square;mso-width-percent:0;mso-height-percent:0;mso-wrap-distance-left:9pt;mso-wrap-distance-top:0;mso-wrap-distance-right:9pt;mso-wrap-distance-bottom:0;mso-position-horizontal:center;mso-position-horizontal-relative:margin;mso-position-vertical:absolute;mso-position-vertical-relative:text;mso-width-percent:0;mso-height-percent:0;mso-width-relative:margin;mso-height-relative:margin;v-text-anchor:top" o:gfxdata="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" fillcolor="white [3201]" stroked="f" strokeweight=".5pt">
+                <v:textbox>
+                  <w:txbxContent>
+                    <w:p>
+                      <w:pPr>
+                        <w:jc w:val="center"/>
+                      </w:pPr>
+                      <w:r>
+                        <w:t xml:space="preserve">Рис. </w:t>
+                      </w:r>
+                      <w:r>
+                        <w:t>3</w:t>
+                      </w:r>
+                      <w:r>
+                        <w:t xml:space="preserve"> </w:t>
+                      </w:r>
+                      <w:r>
+                        <w:rPr>
+                          <w:szCs w:val="24"/>
+                        </w:rPr>
+                        <w:t xml:space="preserve">- Диаграмма </w:t>
+                      </w:r>
+                      <w:r>
+                        <w:rPr>
+                          <w:szCs w:val="24"/>
+                        </w:rPr>
+                        <w:t>передачи данных от ввода консольной команды до вывода результата в консоль и создания подробного отчета</w:t>
+                      </w:r>
+                    </w:p>
+                  </w:txbxContent>
+                </v:textbox>
+                <w10:wrap anchorx="margin"/>
+              </v:shape>
+            </w:pict>
+          </mc:Fallback>
+        </mc:AlternateContent>
+      </w:r>
+    </w:p>
+    <w:p>
+      <w:pPr>
+        <w:jc w:val="both"/>
+      </w:pPr>
+    </w:p>
+    <w:p>
+      <w:pPr>
+        <w:jc w:val="both"/>
+        <w:rPr>
+          <w:lang w:val="en-US"/>
+        </w:rPr>
+      </w:pPr>
+    </w:p>
+    <w:p>
+      <w:pPr>
+        <w:jc w:val="both"/>
+        <w:rPr>
+          <w:lang w:val="en-US"/>
+        </w:rPr>
+      </w:pPr>
+    </w:p>
+    <w:p>
+      <w:pPr>
+        <w:jc w:val="both"/>
+        <w:rPr>
+          <w:lang w:val="en-US"/>
+        </w:rPr>
+      </w:pPr>
+    </w:p>
+    <w:p>
+      <w:pPr>
+        <w:jc w:val="both"/>
+        <w:rPr>
+          <w:lang w:val="en-US"/>
+        </w:rPr>
+      </w:pPr>
+    </w:p>
+    <w:p>
+      <w:pPr>
+        <w:jc w:val="both"/>
+        <w:rPr>
+          <w:lang w:val="en-US"/>
+        </w:rPr>
+      </w:pPr>
+    </w:p>
+    <w:p>
+      <w:pPr>
+        <w:jc w:val="both"/>
+        <w:rPr>
+          <w:lang w:val="en-US"/>
+        </w:rPr>
+      </w:pPr>
+    </w:p>
+    <w:p>
+      <w:pPr>
+        <w:jc w:val="both"/>
+        <w:rPr>
+          <w:lang w:val="en-US"/>
+        </w:rPr>
+      </w:pPr>
+    </w:p>
+    <w:p>
+      <w:pPr>
+        <w:jc w:val="both"/>
+        <w:rPr>
+          <w:lang w:val="en-US"/>
+        </w:rPr>
+      </w:pPr>
+    </w:p>
+    <w:p>
+      <w:pPr>
+        <w:jc w:val="both"/>
+        <w:rPr>
+          <w:lang w:val="en-US"/>
+        </w:rPr>
+      </w:pPr>
+    </w:p>
+    <w:p>
+      <w:pPr>
+        <w:jc w:val="both"/>
+        <w:rPr>
+          <w:lang w:val="en-US"/>
+        </w:rPr>
+      </w:pPr>
+    </w:p>
+    <w:p>
+      <w:pPr>
+        <w:jc w:val="both"/>
+        <w:rPr>
+          <w:lang w:val="en-US"/>
+        </w:rPr>
+      </w:pPr>
+    </w:p>
+    <w:p>
+      <w:pPr>
+        <w:jc w:val="both"/>
+        <w:rPr>
+          <w:lang w:val="en-US"/>
+        </w:rPr>
+      </w:pPr>
+    </w:p>
+    <w:p>
+      <w:pPr>
+        <w:jc w:val="both"/>
+        <w:rPr>
+          <w:lang w:val="en-US"/>
+        </w:rPr>
+      </w:pPr>
+    </w:p>
+    <w:p>
+      <w:pPr>
+        <w:jc w:val="both"/>
+        <w:rPr>
+          <w:lang w:val="en-US"/>
+        </w:rPr>
+      </w:pPr>
+    </w:p>
+    <w:p>
+      <w:pPr>
+        <w:jc w:val="both"/>
+        <w:rPr>
+          <w:lang w:val="en-US"/>
+        </w:rPr>
+      </w:pPr>
+    </w:p>
+    <w:p>
+      <w:pPr>
+        <w:jc w:val="both"/>
+        <w:rPr>
+          <w:lang w:val="en-US"/>
+        </w:rPr>
+      </w:pPr>
+    </w:p>
+    <w:p>
+      <w:pPr>
+        <w:jc w:val="both"/>
+        <w:rPr>
+          <w:b/>
+          <w:bCs/>
+        </w:rPr>
       </w:pPr>
       <w:r>
         <w:rPr>
@@ -170,7 +1344,8 @@
           <w:sz w:val="28"/>
           <w:szCs w:val="24"/>
         </w:rPr>
-        <w:t>Система и логическая архитектура</w:t>
+        <w:lastRenderedPageBreak/>
+        <w:t>Сценарии использования</w:t>
       </w:r>
       <w:r>
         <w:rPr>
@@ -183,23 +1358,250 @@
       </w:r>
     </w:p>
     <w:p>
+      <w:pPr>
+        <w:jc w:val="both"/>
+      </w:pPr>
+      <w:r>
+        <w:t xml:space="preserve">Клиент-приложение-библиотека (Рис. </w:t>
+      </w:r>
+      <w:r>
+        <w:t>4</w:t>
+      </w:r>
+      <w:r>
+        <w:t>).</w:t>
+      </w:r>
+    </w:p>
+    <w:p>
+      <w:pPr>
+        <w:jc w:val="both"/>
+      </w:pPr>
       <w:r>
         <w:rPr>
           <w:noProof/>
-          <w:lang w:val="en-US"/>
         </w:rPr>
         <w:drawing>
-          <wp:anchor distT="0" distB="0" distL="114300" distR="114300" simplePos="0" relativeHeight="251658240" behindDoc="0" locked="0" layoutInCell="1" allowOverlap="1" wp14:anchorId="17FE0663" wp14:editId="507A1FD3">
-            <wp:simplePos x="0" y="0"/>
-            <wp:positionH relativeFrom="column">
-              <wp:posOffset>-80010</wp:posOffset>
-            </wp:positionH>
-            <wp:positionV relativeFrom="paragraph">
-              <wp:posOffset>379095</wp:posOffset>
-            </wp:positionV>
-            <wp:extent cx="6130925" cy="1975485"/>
-            <wp:effectExtent l="0" t="0" r="3175" b="5715"/>
-            <wp:wrapTopAndBottom/>
+          <wp:inline distT="0" distB="0" distL="0" distR="0" wp14:anchorId="31C3CFAC" wp14:editId="3ECD5E7F">
+            <wp:extent cx="5772150" cy="8162543"/>
+            <wp:effectExtent l="0" t="0" r="0" b="0"/>
+            <wp:docPr id="12" name="Рисунок 12"/>
+            <wp:cNvGraphicFramePr>
+              <a:graphicFrameLocks xmlns:a="http://schemas.openxmlformats.org/drawingml/2006/main" noChangeAspect="1"/>
+            </wp:cNvGraphicFramePr>
+            <a:graphic xmlns:a="http://schemas.openxmlformats.org/drawingml/2006/main">
+              <a:graphicData uri="http://schemas.openxmlformats.org/drawingml/2006/picture">
+                <pic:pic xmlns:pic="http://schemas.openxmlformats.org/drawingml/2006/picture">
+                  <pic:nvPicPr>
+                    <pic:cNvPr id="0" name="Picture 3"/>
+                    <pic:cNvPicPr>
+                      <a:picLocks noChangeAspect="1" noChangeArrowheads="1"/>
+                    </pic:cNvPicPr>
+                  </pic:nvPicPr>
+                  <pic:blipFill>
+                    <a:blip r:embed="rId10">
+                      <a:extLst>
+                        <a:ext uri="{28A0092B-C50C-407E-A947-70E740481C1C}">
+                          <a14:useLocalDpi xmlns:a14="http://schemas.microsoft.com/office/drawing/2010/main" val="0"/>
+                        </a:ext>
+                      </a:extLst>
+                    </a:blip>
+                    <a:srcRect/>
+                    <a:stretch>
+                      <a:fillRect/>
+                    </a:stretch>
+                  </pic:blipFill>
+                  <pic:spPr bwMode="auto">
+                    <a:xfrm>
+                      <a:off x="0" y="0"/>
+                      <a:ext cx="5776324" cy="8168445"/>
+                    </a:xfrm>
+                    <a:prstGeom prst="rect">
+                      <a:avLst/>
+                    </a:prstGeom>
+                    <a:noFill/>
+                    <a:ln>
+                      <a:noFill/>
+                    </a:ln>
+                  </pic:spPr>
+                </pic:pic>
+              </a:graphicData>
+            </a:graphic>
+          </wp:inline>
+        </w:drawing>
+      </w:r>
+    </w:p>
+    <w:p>
+      <w:pPr>
+        <w:jc w:val="both"/>
+      </w:pPr>
+      <w:r>
+        <w:rPr>
+          <w:noProof/>
+        </w:rPr>
+        <mc:AlternateContent>
+          <mc:Choice Requires="wps">
+            <w:drawing>
+              <wp:anchor distT="0" distB="0" distL="114300" distR="114300" simplePos="0" relativeHeight="251665408" behindDoc="0" locked="0" layoutInCell="1" allowOverlap="1" wp14:anchorId="3F2A8EC5" wp14:editId="08546079">
+                <wp:simplePos x="0" y="0"/>
+                <wp:positionH relativeFrom="margin">
+                  <wp:align>center</wp:align>
+                </wp:positionH>
+                <wp:positionV relativeFrom="paragraph">
+                  <wp:posOffset>342900</wp:posOffset>
+                </wp:positionV>
+                <wp:extent cx="4953000" cy="285750"/>
+                <wp:effectExtent l="0" t="0" r="0" b="0"/>
+                <wp:wrapNone/>
+                <wp:docPr id="8" name="Надпись 8"/>
+                <wp:cNvGraphicFramePr/>
+                <a:graphic xmlns:a="http://schemas.openxmlformats.org/drawingml/2006/main">
+                  <a:graphicData uri="http://schemas.microsoft.com/office/word/2010/wordprocessingShape">
+                    <wps:wsp>
+                      <wps:cNvSpPr txBox="1"/>
+                      <wps:spPr>
+                        <a:xfrm>
+                          <a:off x="0" y="0"/>
+                          <a:ext cx="4953000" cy="285750"/>
+                        </a:xfrm>
+                        <a:prstGeom prst="rect">
+                          <a:avLst/>
+                        </a:prstGeom>
+                        <a:solidFill>
+                          <a:schemeClr val="lt1"/>
+                        </a:solidFill>
+                        <a:ln w="6350">
+                          <a:noFill/>
+                        </a:ln>
+                      </wps:spPr>
+                      <wps:txbx>
+                        <w:txbxContent>
+                          <w:p>
+                            <w:pPr>
+                              <w:jc w:val="center"/>
+                            </w:pPr>
+                            <w:r>
+                              <w:t xml:space="preserve">Рис. </w:t>
+                            </w:r>
+                            <w:r>
+                              <w:t>4</w:t>
+                            </w:r>
+                            <w:r>
+                              <w:t xml:space="preserve"> </w:t>
+                            </w:r>
+                            <w:r>
+                              <w:rPr>
+                                <w:szCs w:val="24"/>
+                              </w:rPr>
+                              <w:t>–</w:t>
+                            </w:r>
+                            <w:r>
+                              <w:rPr>
+                                <w:szCs w:val="24"/>
+                              </w:rPr>
+                              <w:t xml:space="preserve"> </w:t>
+                            </w:r>
+                            <w:r>
+                              <w:rPr>
+                                <w:szCs w:val="24"/>
+                              </w:rPr>
+                              <w:t>Сценарий использования (клиент-приложение-библиотека)</w:t>
+                            </w:r>
+                          </w:p>
+                        </w:txbxContent>
+                      </wps:txbx>
+                      <wps:bodyPr rot="0" spcFirstLastPara="0" vertOverflow="overflow" horzOverflow="overflow" vert="horz" wrap="square" lIns="91440" tIns="45720" rIns="91440" bIns="45720" numCol="1" spcCol="0" rtlCol="0" fromWordArt="0" anchor="t" anchorCtr="0" forceAA="0" compatLnSpc="1">
+                        <a:prstTxWarp prst="textNoShape">
+                          <a:avLst/>
+                        </a:prstTxWarp>
+                        <a:noAutofit/>
+                      </wps:bodyPr>
+                    </wps:wsp>
+                  </a:graphicData>
+                </a:graphic>
+                <wp14:sizeRelH relativeFrom="margin">
+                  <wp14:pctWidth>0</wp14:pctWidth>
+                </wp14:sizeRelH>
+                <wp14:sizeRelV relativeFrom="margin">
+                  <wp14:pctHeight>0</wp14:pctHeight>
+                </wp14:sizeRelV>
+              </wp:anchor>
+            </w:drawing>
+          </mc:Choice>
+          <mc:Fallback>
+            <w:pict>
+              <v:shape w14:anchorId="3F2A8EC5" id="Надпись 8" o:spid="_x0000_s1029" type="#_x0000_t202" style="position:absolute;left:0;text-align:left;margin-left:0;margin-top:27pt;width:390pt;height:22.5pt;z-index:251665408;visibility:visible;mso-wrap-style:square;mso-width-percent:0;mso-height-percent:0;mso-wrap-distance-left:9pt;mso-wrap-distance-top:0;mso-wrap-distance-right:9pt;mso-wrap-distance-bottom:0;mso-position-horizontal:center;mso-position-horizontal-relative:margin;mso-position-vertical:absolute;mso-position-vertical-relative:text;mso-width-percent:0;mso-height-percent:0;mso-width-relative:margin;mso-height-relative:margin;v-text-anchor:top" o:gfxdata="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" fillcolor="white [3201]" stroked="f" strokeweight=".5pt">
+                <v:textbox>
+                  <w:txbxContent>
+                    <w:p>
+                      <w:pPr>
+                        <w:jc w:val="center"/>
+                      </w:pPr>
+                      <w:r>
+                        <w:t xml:space="preserve">Рис. </w:t>
+                      </w:r>
+                      <w:r>
+                        <w:t>4</w:t>
+                      </w:r>
+                      <w:r>
+                        <w:t xml:space="preserve"> </w:t>
+                      </w:r>
+                      <w:r>
+                        <w:rPr>
+                          <w:szCs w:val="24"/>
+                        </w:rPr>
+                        <w:t>–</w:t>
+                      </w:r>
+                      <w:r>
+                        <w:rPr>
+                          <w:szCs w:val="24"/>
+                        </w:rPr>
+                        <w:t xml:space="preserve"> </w:t>
+                      </w:r>
+                      <w:r>
+                        <w:rPr>
+                          <w:szCs w:val="24"/>
+                        </w:rPr>
+                        <w:t>Сценарий использования (клиент-приложение-библиотека)</w:t>
+                      </w:r>
+                    </w:p>
+                  </w:txbxContent>
+                </v:textbox>
+                <w10:wrap anchorx="margin"/>
+              </v:shape>
+            </w:pict>
+          </mc:Fallback>
+        </mc:AlternateContent>
+      </w:r>
+    </w:p>
+    <w:p>
+      <w:pPr>
+        <w:jc w:val="both"/>
+      </w:pPr>
+      <w:r>
+        <w:lastRenderedPageBreak/>
+        <w:t xml:space="preserve">Приложение-библиотека-фреймворки (Рис. </w:t>
+      </w:r>
+      <w:r>
+        <w:t>5</w:t>
+      </w:r>
+      <w:r>
+        <w:t>).</w:t>
+      </w:r>
+    </w:p>
+    <w:p>
+      <w:pPr>
+        <w:jc w:val="both"/>
+        <w:rPr>
+          <w:noProof/>
+        </w:rPr>
+      </w:pPr>
+      <w:r>
+        <w:rPr>
+          <w:noProof/>
+        </w:rPr>
+        <w:drawing>
+          <wp:inline distT="0" distB="0" distL="0" distR="0" wp14:anchorId="0112CA38" wp14:editId="44F38523">
+            <wp:extent cx="5705475" cy="6962775"/>
+            <wp:effectExtent l="0" t="0" r="9525" b="9525"/>
             <wp:docPr id="1" name="Рисунок 1"/>
             <wp:cNvGraphicFramePr>
               <a:graphicFrameLocks xmlns:a="http://schemas.openxmlformats.org/drawingml/2006/main" noChangeAspect="1"/>
@@ -208,244 +1610,1096 @@
               <a:graphicData uri="http://schemas.openxmlformats.org/drawingml/2006/picture">
                 <pic:pic xmlns:pic="http://schemas.openxmlformats.org/drawingml/2006/picture">
                   <pic:nvPicPr>
-                    <pic:cNvPr id="1" name="Рисунок 1"/>
-                    <pic:cNvPicPr/>
+                    <pic:cNvPr id="0" name="Picture 1"/>
+                    <pic:cNvPicPr>
+                      <a:picLocks noChangeAspect="1" noChangeArrowheads="1"/>
+                    </pic:cNvPicPr>
                   </pic:nvPicPr>
                   <pic:blipFill>
-                    <a:blip r:embed="rId7" cstate="print">
+                    <a:blip r:embed="rId11">
                       <a:extLst>
                         <a:ext uri="{28A0092B-C50C-407E-A947-70E740481C1C}">
                           <a14:useLocalDpi xmlns:a14="http://schemas.microsoft.com/office/drawing/2010/main" val="0"/>
                         </a:ext>
                       </a:extLst>
                     </a:blip>
+                    <a:srcRect/>
                     <a:stretch>
                       <a:fillRect/>
                     </a:stretch>
                   </pic:blipFill>
-                  <pic:spPr>
+                  <pic:spPr bwMode="auto">
                     <a:xfrm>
                       <a:off x="0" y="0"/>
-                      <a:ext cx="6130925" cy="1975485"/>
+                      <a:ext cx="5705475" cy="6962775"/>
                     </a:xfrm>
                     <a:prstGeom prst="rect">
                       <a:avLst/>
                     </a:prstGeom>
+                    <a:noFill/>
+                    <a:ln>
+                      <a:noFill/>
+                    </a:ln>
                   </pic:spPr>
                 </pic:pic>
               </a:graphicData>
             </a:graphic>
-          </wp:anchor>
+          </wp:inline>
         </w:drawing>
       </w:r>
       <w:r>
-        <w:t>Логическую работу данного программного обеспечения можно описать следую</w:t>
-      </w:r>
-      <w:r>
-        <w:t>щей картинкой:</w:t>
-      </w:r>
-    </w:p>
-    <w:p>
-      <w:pPr>
-        <w:pStyle w:val="a7"/>
-        <w:numPr>
-          <w:ilvl w:val="0"/>
-          <w:numId w:val="2"/>
-        </w:numPr>
-      </w:pPr>
-      <w:r>
-        <w:t xml:space="preserve">Фото с микроскопа поступает на </w:t>
-      </w:r>
-      <w:r>
-        <w:t>вход приложению, которое подготавливает данные и передает их на вход нейронной сети для последующей обработки.</w:t>
-      </w:r>
-      <w:r>
-        <w:t xml:space="preserve"> В первом приближении будет консольное приложение, в дальнейшем будет добавлен </w:t>
-      </w:r>
-      <w:r>
-        <w:rPr>
-          <w:lang w:val="en-US"/>
-        </w:rPr>
-        <w:t>GUI</w:t>
-      </w:r>
-      <w:r>
-        <w:t>.</w:t>
-      </w:r>
-    </w:p>
-    <w:p>
-      <w:pPr>
-        <w:pStyle w:val="a7"/>
-        <w:numPr>
-          <w:ilvl w:val="0"/>
-          <w:numId w:val="2"/>
-        </w:numPr>
-      </w:pPr>
-      <w:r>
-        <w:t xml:space="preserve">Обученная нейронная сеть получает данные, прогоняет их через свои слои и выдает конечный результат – количество зародышей (во втором семестре функционал будет расширен до определения </w:t>
-      </w:r>
-      <w:r>
-        <w:t>выделения данных зародышей на картинке</w:t>
-      </w:r>
-      <w:r>
-        <w:t>)</w:t>
-      </w:r>
-      <w:r>
-        <w:t>.</w:t>
-      </w:r>
-    </w:p>
-    <w:p>
-      <w:pPr>
+        <w:rPr>
+          <w:noProof/>
+        </w:rPr>
+        <mc:AlternateContent>
+          <mc:Choice Requires="wps">
+            <w:drawing>
+              <wp:anchor distT="0" distB="0" distL="114300" distR="114300" simplePos="0" relativeHeight="251667456" behindDoc="0" locked="0" layoutInCell="1" allowOverlap="1" wp14:anchorId="3141B3BF" wp14:editId="33FD74F3">
+                <wp:simplePos x="0" y="0"/>
+                <wp:positionH relativeFrom="column">
+                  <wp:posOffset>758190</wp:posOffset>
+                </wp:positionH>
+                <wp:positionV relativeFrom="paragraph">
+                  <wp:posOffset>4947285</wp:posOffset>
+                </wp:positionV>
+                <wp:extent cx="3990975" cy="266700"/>
+                <wp:effectExtent l="0" t="0" r="9525" b="0"/>
+                <wp:wrapNone/>
+                <wp:docPr id="9" name="Надпись 9"/>
+                <wp:cNvGraphicFramePr/>
+                <a:graphic xmlns:a="http://schemas.openxmlformats.org/drawingml/2006/main">
+                  <a:graphicData uri="http://schemas.microsoft.com/office/word/2010/wordprocessingShape">
+                    <wps:wsp>
+                      <wps:cNvSpPr txBox="1"/>
+                      <wps:spPr>
+                        <a:xfrm>
+                          <a:off x="0" y="0"/>
+                          <a:ext cx="3990975" cy="266700"/>
+                        </a:xfrm>
+                        <a:prstGeom prst="rect">
+                          <a:avLst/>
+                        </a:prstGeom>
+                        <a:solidFill>
+                          <a:schemeClr val="lt1"/>
+                        </a:solidFill>
+                        <a:ln w="6350">
+                          <a:noFill/>
+                        </a:ln>
+                      </wps:spPr>
+                      <wps:txbx>
+                        <w:txbxContent>
+                          <w:p>
+                            <w:pPr>
+                              <w:jc w:val="center"/>
+                            </w:pPr>
+                            <w:r>
+                              <w:t>Рис. 4</w:t>
+                            </w:r>
+                            <w:r>
+                              <w:t xml:space="preserve"> – Диаграмма трансфера данных</w:t>
+                            </w:r>
+                          </w:p>
+                        </w:txbxContent>
+                      </wps:txbx>
+                      <wps:bodyPr rot="0" spcFirstLastPara="0" vertOverflow="overflow" horzOverflow="overflow" vert="horz" wrap="square" lIns="91440" tIns="45720" rIns="91440" bIns="45720" numCol="1" spcCol="0" rtlCol="0" fromWordArt="0" anchor="t" anchorCtr="0" forceAA="0" compatLnSpc="1">
+                        <a:prstTxWarp prst="textNoShape">
+                          <a:avLst/>
+                        </a:prstTxWarp>
+                        <a:noAutofit/>
+                      </wps:bodyPr>
+                    </wps:wsp>
+                  </a:graphicData>
+                </a:graphic>
+                <wp14:sizeRelH relativeFrom="margin">
+                  <wp14:pctWidth>0</wp14:pctWidth>
+                </wp14:sizeRelH>
+              </wp:anchor>
+            </w:drawing>
+          </mc:Choice>
+          <mc:Fallback>
+            <w:pict>
+              <v:shape w14:anchorId="3141B3BF" id="Надпись 9" o:spid="_x0000_s1030" type="#_x0000_t202" style="position:absolute;left:0;text-align:left;margin-left:59.7pt;margin-top:389.55pt;width:314.25pt;height:21pt;z-index:251667456;visibility:visible;mso-wrap-style:square;mso-width-percent:0;mso-wrap-distance-left:9pt;mso-wrap-distance-top:0;mso-wrap-distance-right:9pt;mso-wrap-distance-bottom:0;mso-position-horizontal:absolute;mso-position-horizontal-relative:text;mso-position-vertical:absolute;mso-position-vertical-relative:text;mso-width-percent:0;mso-width-relative:margin;v-text-anchor:top" o:gfxdata="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" fillcolor="white [3201]" stroked="f" strokeweight=".5pt">
+                <v:textbox>
+                  <w:txbxContent>
+                    <w:p>
+                      <w:pPr>
+                        <w:jc w:val="center"/>
+                      </w:pPr>
+                      <w:r>
+                        <w:t>Рис. 4</w:t>
+                      </w:r>
+                      <w:r>
+                        <w:t xml:space="preserve"> – Диаграмма трансфера данных</w:t>
+                      </w:r>
+                    </w:p>
+                  </w:txbxContent>
+                </v:textbox>
+              </v:shape>
+            </w:pict>
+          </mc:Fallback>
+        </mc:AlternateContent>
+      </w:r>
+    </w:p>
+    <w:p>
+      <w:pPr>
+        <w:jc w:val="both"/>
+        <w:rPr>
+          <w:noProof/>
+        </w:rPr>
+      </w:pPr>
+      <w:r>
+        <w:rPr>
+          <w:noProof/>
+        </w:rPr>
+        <mc:AlternateContent>
+          <mc:Choice Requires="wps">
+            <w:drawing>
+              <wp:anchor distT="0" distB="0" distL="114300" distR="114300" simplePos="0" relativeHeight="251671552" behindDoc="0" locked="0" layoutInCell="1" allowOverlap="1" wp14:anchorId="78271491" wp14:editId="69508CE1">
+                <wp:simplePos x="0" y="0"/>
+                <wp:positionH relativeFrom="page">
+                  <wp:align>center</wp:align>
+                </wp:positionH>
+                <wp:positionV relativeFrom="paragraph">
+                  <wp:posOffset>19050</wp:posOffset>
+                </wp:positionV>
+                <wp:extent cx="4953000" cy="285750"/>
+                <wp:effectExtent l="0" t="0" r="0" b="0"/>
+                <wp:wrapNone/>
+                <wp:docPr id="14" name="Надпись 14"/>
+                <wp:cNvGraphicFramePr/>
+                <a:graphic xmlns:a="http://schemas.openxmlformats.org/drawingml/2006/main">
+                  <a:graphicData uri="http://schemas.microsoft.com/office/word/2010/wordprocessingShape">
+                    <wps:wsp>
+                      <wps:cNvSpPr txBox="1"/>
+                      <wps:spPr>
+                        <a:xfrm>
+                          <a:off x="0" y="0"/>
+                          <a:ext cx="4953000" cy="285750"/>
+                        </a:xfrm>
+                        <a:prstGeom prst="rect">
+                          <a:avLst/>
+                        </a:prstGeom>
+                        <a:solidFill>
+                          <a:schemeClr val="lt1"/>
+                        </a:solidFill>
+                        <a:ln w="6350">
+                          <a:noFill/>
+                        </a:ln>
+                      </wps:spPr>
+                      <wps:txbx>
+                        <w:txbxContent>
+                          <w:p>
+                            <w:pPr>
+                              <w:jc w:val="center"/>
+                            </w:pPr>
+                            <w:r>
+                              <w:t xml:space="preserve">Рис. </w:t>
+                            </w:r>
+                            <w:r>
+                              <w:t>5</w:t>
+                            </w:r>
+                            <w:r>
+                              <w:t xml:space="preserve"> </w:t>
+                            </w:r>
+                            <w:r>
+                              <w:rPr>
+                                <w:szCs w:val="24"/>
+                              </w:rPr>
+                              <w:t>–</w:t>
+                            </w:r>
+                            <w:r>
+                              <w:rPr>
+                                <w:szCs w:val="24"/>
+                              </w:rPr>
+                              <w:t xml:space="preserve"> </w:t>
+                            </w:r>
+                            <w:r>
+                              <w:rPr>
+                                <w:szCs w:val="24"/>
+                              </w:rPr>
+                              <w:t>Сценарий использования (приложение-библиотека-фреймворки)</w:t>
+                            </w:r>
+                          </w:p>
+                        </w:txbxContent>
+                      </wps:txbx>
+                      <wps:bodyPr rot="0" spcFirstLastPara="0" vertOverflow="overflow" horzOverflow="overflow" vert="horz" wrap="square" lIns="91440" tIns="45720" rIns="91440" bIns="45720" numCol="1" spcCol="0" rtlCol="0" fromWordArt="0" anchor="t" anchorCtr="0" forceAA="0" compatLnSpc="1">
+                        <a:prstTxWarp prst="textNoShape">
+                          <a:avLst/>
+                        </a:prstTxWarp>
+                        <a:noAutofit/>
+                      </wps:bodyPr>
+                    </wps:wsp>
+                  </a:graphicData>
+                </a:graphic>
+                <wp14:sizeRelH relativeFrom="margin">
+                  <wp14:pctWidth>0</wp14:pctWidth>
+                </wp14:sizeRelH>
+                <wp14:sizeRelV relativeFrom="margin">
+                  <wp14:pctHeight>0</wp14:pctHeight>
+                </wp14:sizeRelV>
+              </wp:anchor>
+            </w:drawing>
+          </mc:Choice>
+          <mc:Fallback>
+            <w:pict>
+              <v:shape w14:anchorId="78271491" id="Надпись 14" o:spid="_x0000_s1031" type="#_x0000_t202" style="position:absolute;left:0;text-align:left;margin-left:0;margin-top:1.5pt;width:390pt;height:22.5pt;z-index:251671552;visibility:visible;mso-wrap-style:square;mso-width-percent:0;mso-height-percent:0;mso-wrap-distance-left:9pt;mso-wrap-distance-top:0;mso-wrap-distance-right:9pt;mso-wrap-distance-bottom:0;mso-position-horizontal:center;mso-position-horizontal-relative:page;mso-position-vertical:absolute;mso-position-vertical-relative:text;mso-width-percent:0;mso-height-percent:0;mso-width-relative:margin;mso-height-relative:margin;v-text-anchor:top" o:gfxdata="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" fillcolor="white [3201]" stroked="f" strokeweight=".5pt">
+                <v:textbox>
+                  <w:txbxContent>
+                    <w:p>
+                      <w:pPr>
+                        <w:jc w:val="center"/>
+                      </w:pPr>
+                      <w:r>
+                        <w:t xml:space="preserve">Рис. </w:t>
+                      </w:r>
+                      <w:r>
+                        <w:t>5</w:t>
+                      </w:r>
+                      <w:r>
+                        <w:t xml:space="preserve"> </w:t>
+                      </w:r>
+                      <w:r>
+                        <w:rPr>
+                          <w:szCs w:val="24"/>
+                        </w:rPr>
+                        <w:t>–</w:t>
+                      </w:r>
+                      <w:r>
+                        <w:rPr>
+                          <w:szCs w:val="24"/>
+                        </w:rPr>
+                        <w:t xml:space="preserve"> </w:t>
+                      </w:r>
+                      <w:r>
+                        <w:rPr>
+                          <w:szCs w:val="24"/>
+                        </w:rPr>
+                        <w:t>Сценарий использования (приложение-библиотека-фреймворки)</w:t>
+                      </w:r>
+                    </w:p>
+                  </w:txbxContent>
+                </v:textbox>
+                <w10:wrap anchorx="page"/>
+              </v:shape>
+            </w:pict>
+          </mc:Fallback>
+        </mc:AlternateContent>
+      </w:r>
+    </w:p>
+    <w:p>
+      <w:pPr>
+        <w:jc w:val="both"/>
+        <w:rPr>
+          <w:noProof/>
+        </w:rPr>
+      </w:pPr>
+    </w:p>
+    <w:p>
+      <w:pPr>
+        <w:jc w:val="both"/>
+        <w:rPr>
+          <w:noProof/>
+        </w:rPr>
+      </w:pPr>
+    </w:p>
+    <w:p>
+      <w:pPr>
+        <w:jc w:val="both"/>
+        <w:rPr>
+          <w:noProof/>
+        </w:rPr>
+      </w:pPr>
+    </w:p>
+    <w:p>
+      <w:pPr>
+        <w:jc w:val="both"/>
+        <w:rPr>
+          <w:noProof/>
+        </w:rPr>
+      </w:pPr>
+    </w:p>
+    <w:p>
+      <w:pPr>
+        <w:jc w:val="both"/>
+        <w:rPr>
+          <w:noProof/>
+        </w:rPr>
+      </w:pPr>
+    </w:p>
+    <w:p>
+      <w:pPr>
+        <w:tabs>
+          <w:tab w:val="left" w:pos="5244"/>
+        </w:tabs>
         <w:rPr>
           <w:b/>
           <w:bCs/>
-          <w:sz w:val="28"/>
-          <w:szCs w:val="24"/>
         </w:rPr>
       </w:pPr>
       <w:r>
         <w:rPr>
           <w:b/>
           <w:bCs/>
-          <w:sz w:val="28"/>
-          <w:szCs w:val="24"/>
-        </w:rPr>
-        <w:br w:type="page"/>
-      </w:r>
-    </w:p>
-    <w:p>
-      <w:r>
-        <w:rPr>
-          <w:b/>
-          <w:bCs/>
-          <w:sz w:val="28"/>
-          <w:szCs w:val="24"/>
         </w:rPr>
         <w:lastRenderedPageBreak/>
-        <w:t xml:space="preserve">Физическая </w:t>
-      </w:r>
-      <w:r>
-        <w:rPr>
-          <w:b/>
-          <w:bCs/>
-          <w:sz w:val="28"/>
-          <w:szCs w:val="24"/>
-        </w:rPr>
-        <w:t>архитектура</w:t>
-      </w:r>
-      <w:r>
-        <w:rPr>
-          <w:b/>
-          <w:bCs/>
-          <w:sz w:val="28"/>
-          <w:szCs w:val="24"/>
-        </w:rPr>
-        <w:t>:</w:t>
-      </w:r>
-    </w:p>
-    <w:p>
-      <w:r>
-        <w:rPr>
-          <w:noProof/>
-          <w:lang w:val="en-US"/>
-        </w:rPr>
-        <w:drawing>
-          <wp:anchor distT="0" distB="0" distL="114300" distR="114300" simplePos="0" relativeHeight="251659264" behindDoc="0" locked="0" layoutInCell="1" allowOverlap="1" wp14:anchorId="6108F6AB" wp14:editId="7375AFC0">
-            <wp:simplePos x="0" y="0"/>
-            <wp:positionH relativeFrom="column">
-              <wp:posOffset>1005840</wp:posOffset>
-            </wp:positionH>
-            <wp:positionV relativeFrom="paragraph">
-              <wp:posOffset>3810</wp:posOffset>
-            </wp:positionV>
-            <wp:extent cx="3752850" cy="2984500"/>
-            <wp:effectExtent l="0" t="0" r="0" b="6350"/>
-            <wp:wrapTopAndBottom/>
-            <wp:docPr id="2" name="Рисунок 2"/>
-            <wp:cNvGraphicFramePr>
-              <a:graphicFrameLocks xmlns:a="http://schemas.openxmlformats.org/drawingml/2006/main" noChangeAspect="1"/>
-            </wp:cNvGraphicFramePr>
-            <a:graphic xmlns:a="http://schemas.openxmlformats.org/drawingml/2006/main">
-              <a:graphicData uri="http://schemas.openxmlformats.org/drawingml/2006/picture">
-                <pic:pic xmlns:pic="http://schemas.openxmlformats.org/drawingml/2006/picture">
-                  <pic:nvPicPr>
-                    <pic:cNvPr id="2" name="Рисунок 2"/>
-                    <pic:cNvPicPr/>
-                  </pic:nvPicPr>
-                  <pic:blipFill>
-                    <a:blip r:embed="rId8" cstate="print">
-                      <a:extLst>
-                        <a:ext uri="{28A0092B-C50C-407E-A947-70E740481C1C}">
-                          <a14:useLocalDpi xmlns:a14="http://schemas.microsoft.com/office/drawing/2010/main" val="0"/>
-                        </a:ext>
-                      </a:extLst>
-                    </a:blip>
-                    <a:stretch>
-                      <a:fillRect/>
-                    </a:stretch>
-                  </pic:blipFill>
-                  <pic:spPr>
-                    <a:xfrm>
-                      <a:off x="0" y="0"/>
-                      <a:ext cx="3752850" cy="2984500"/>
-                    </a:xfrm>
-                    <a:prstGeom prst="rect">
-                      <a:avLst/>
-                    </a:prstGeom>
-                  </pic:spPr>
-                </pic:pic>
-              </a:graphicData>
-            </a:graphic>
-            <wp14:sizeRelH relativeFrom="margin">
-              <wp14:pctWidth>0</wp14:pctWidth>
-            </wp14:sizeRelH>
-            <wp14:sizeRelV relativeFrom="margin">
-              <wp14:pctHeight>0</wp14:pctHeight>
-            </wp14:sizeRelV>
-          </wp:anchor>
-        </w:drawing>
-      </w:r>
-      <w:r>
-        <w:t>На физическом уровне работы приложения необходимы 3 абстракции:</w:t>
-      </w:r>
-    </w:p>
-    <w:p>
-      <w:pPr>
-        <w:pStyle w:val="a7"/>
-        <w:numPr>
-          <w:ilvl w:val="0"/>
-          <w:numId w:val="3"/>
-        </w:numPr>
-      </w:pPr>
-      <w:r>
-        <w:t>Микроскоп.</w:t>
-      </w:r>
-    </w:p>
-    <w:p>
-      <w:pPr>
-        <w:pStyle w:val="a7"/>
-        <w:numPr>
-          <w:ilvl w:val="0"/>
-          <w:numId w:val="3"/>
-        </w:numPr>
-      </w:pPr>
-      <w:r>
-        <w:t>Персональный компьютер, на котором запущено пользовательское приложение.</w:t>
-      </w:r>
-    </w:p>
-    <w:p>
-      <w:pPr>
-        <w:pStyle w:val="a7"/>
-        <w:numPr>
-          <w:ilvl w:val="0"/>
-          <w:numId w:val="3"/>
-        </w:numPr>
-      </w:pPr>
-      <w:r>
-        <w:t>Компьютер с видеокартой, на котором будет происходить обучение нейронной сети.</w:t>
-      </w:r>
+        <w:t>Требования к интерфейсам</w:t>
+      </w:r>
+    </w:p>
+    <w:tbl>
+      <w:tblPr>
+        <w:tblStyle w:val="ad"/>
+        <w:tblW w:w="0" w:type="auto"/>
+        <w:tblLook w:val="04A0" w:firstRow="1" w:lastRow="0" w:firstColumn="1" w:lastColumn="0" w:noHBand="0" w:noVBand="1"/>
+      </w:tblPr>
+      <w:tblGrid>
+        <w:gridCol w:w="2067"/>
+        <w:gridCol w:w="2663"/>
+        <w:gridCol w:w="4615"/>
+      </w:tblGrid>
+      <w:tr>
+        <w:tc>
+          <w:tcPr>
+            <w:tcW w:w="9345" w:type="dxa"/>
+            <w:gridSpan w:val="3"/>
+          </w:tcPr>
+          <w:p>
+            <w:pPr>
+              <w:tabs>
+                <w:tab w:val="left" w:pos="5244"/>
+              </w:tabs>
+              <w:jc w:val="center"/>
+              <w:rPr>
+                <w:b/>
+                <w:bCs/>
+              </w:rPr>
+            </w:pPr>
+            <w:r>
+              <w:rPr>
+                <w:b/>
+                <w:bCs/>
+              </w:rPr>
+              <w:t>Интерфейсы приложения и его модулей</w:t>
+            </w:r>
+          </w:p>
+        </w:tc>
+      </w:tr>
+      <w:tr>
+        <w:tc>
+          <w:tcPr>
+            <w:tcW w:w="2067" w:type="dxa"/>
+          </w:tcPr>
+          <w:p>
+            <w:pPr>
+              <w:tabs>
+                <w:tab w:val="left" w:pos="5244"/>
+              </w:tabs>
+              <w:jc w:val="center"/>
+            </w:pPr>
+            <w:r>
+              <w:t>Название</w:t>
+            </w:r>
+            <w:r>
+              <w:t xml:space="preserve"> модуля</w:t>
+            </w:r>
+          </w:p>
+        </w:tc>
+        <w:tc>
+          <w:tcPr>
+            <w:tcW w:w="2663" w:type="dxa"/>
+          </w:tcPr>
+          <w:p>
+            <w:pPr>
+              <w:tabs>
+                <w:tab w:val="left" w:pos="5244"/>
+              </w:tabs>
+              <w:jc w:val="center"/>
+            </w:pPr>
+            <w:r>
+              <w:t>Описание интерфейса</w:t>
+            </w:r>
+          </w:p>
+        </w:tc>
+        <w:tc>
+          <w:tcPr>
+            <w:tcW w:w="4615" w:type="dxa"/>
+          </w:tcPr>
+          <w:p>
+            <w:pPr>
+              <w:tabs>
+                <w:tab w:val="left" w:pos="5244"/>
+              </w:tabs>
+              <w:jc w:val="center"/>
+            </w:pPr>
+            <w:r>
+              <w:t>Требования</w:t>
+            </w:r>
+          </w:p>
+        </w:tc>
+      </w:tr>
+      <w:tr>
+        <w:trPr>
+          <w:trHeight w:val="2938"/>
+        </w:trPr>
+        <w:tc>
+          <w:tcPr>
+            <w:tcW w:w="2067" w:type="dxa"/>
+            <w:vAlign w:val="center"/>
+          </w:tcPr>
+          <w:p>
+            <w:pPr>
+              <w:tabs>
+                <w:tab w:val="left" w:pos="5244"/>
+              </w:tabs>
+              <w:jc w:val="both"/>
+              <w:rPr>
+                <w:lang w:val="en-US"/>
+              </w:rPr>
+            </w:pPr>
+            <w:proofErr w:type="spellStart"/>
+            <w:r>
+              <w:rPr>
+                <w:lang w:val="en-US"/>
+              </w:rPr>
+              <w:t>InputHandler</w:t>
+            </w:r>
+            <w:proofErr w:type="spellEnd"/>
+          </w:p>
+        </w:tc>
+        <w:tc>
+          <w:tcPr>
+            <w:tcW w:w="2663" w:type="dxa"/>
+            <w:vAlign w:val="center"/>
+          </w:tcPr>
+          <w:p>
+            <w:pPr>
+              <w:tabs>
+                <w:tab w:val="left" w:pos="5244"/>
+              </w:tabs>
+              <w:jc w:val="both"/>
+            </w:pPr>
+            <w:r>
+              <w:t>интерфейс обработки консольной команды</w:t>
+            </w:r>
+          </w:p>
+        </w:tc>
+        <w:tc>
+          <w:tcPr>
+            <w:tcW w:w="4615" w:type="dxa"/>
+            <w:vAlign w:val="center"/>
+          </w:tcPr>
+          <w:p>
+            <w:pPr>
+              <w:pStyle w:val="a7"/>
+              <w:numPr>
+                <w:ilvl w:val="0"/>
+                <w:numId w:val="7"/>
+              </w:numPr>
+              <w:tabs>
+                <w:tab w:val="left" w:pos="5244"/>
+              </w:tabs>
+              <w:jc w:val="both"/>
+            </w:pPr>
+            <w:r>
+              <w:t>публичный метод для запуска алгоритма программной библиотеки, принимающий на вход аргументы командной строки (массив строк);</w:t>
+            </w:r>
+          </w:p>
+          <w:p>
+            <w:pPr>
+              <w:pStyle w:val="a7"/>
+              <w:tabs>
+                <w:tab w:val="left" w:pos="5244"/>
+              </w:tabs>
+              <w:ind w:left="795"/>
+              <w:jc w:val="both"/>
+            </w:pPr>
+          </w:p>
+          <w:p>
+            <w:pPr>
+              <w:pStyle w:val="a7"/>
+              <w:numPr>
+                <w:ilvl w:val="0"/>
+                <w:numId w:val="7"/>
+              </w:numPr>
+              <w:tabs>
+                <w:tab w:val="left" w:pos="5244"/>
+              </w:tabs>
+              <w:jc w:val="both"/>
+            </w:pPr>
+            <w:r>
+              <w:t>методы для установки внутренних модулей приложения: парсера данных, вывода результатов в командную строку, записи результатов в файл, вызова функций библиотеки.</w:t>
+            </w:r>
+          </w:p>
+          <w:p>
+            <w:pPr>
+              <w:tabs>
+                <w:tab w:val="left" w:pos="5244"/>
+              </w:tabs>
+              <w:jc w:val="both"/>
+            </w:pPr>
+          </w:p>
+        </w:tc>
+      </w:tr>
+      <w:tr>
+        <w:trPr>
+          <w:trHeight w:val="2556"/>
+        </w:trPr>
+        <w:tc>
+          <w:tcPr>
+            <w:tcW w:w="2067" w:type="dxa"/>
+            <w:vAlign w:val="center"/>
+          </w:tcPr>
+          <w:p>
+            <w:pPr>
+              <w:tabs>
+                <w:tab w:val="left" w:pos="5244"/>
+              </w:tabs>
+              <w:rPr>
+                <w:lang w:val="en-US"/>
+              </w:rPr>
+            </w:pPr>
+            <w:proofErr w:type="spellStart"/>
+            <w:r>
+              <w:rPr>
+                <w:lang w:val="en-US"/>
+              </w:rPr>
+              <w:t>DataParser</w:t>
+            </w:r>
+            <w:proofErr w:type="spellEnd"/>
+          </w:p>
+        </w:tc>
+        <w:tc>
+          <w:tcPr>
+            <w:tcW w:w="2663" w:type="dxa"/>
+            <w:vAlign w:val="center"/>
+          </w:tcPr>
+          <w:p>
+            <w:pPr>
+              <w:tabs>
+                <w:tab w:val="left" w:pos="5244"/>
+              </w:tabs>
+              <w:jc w:val="both"/>
+              <w:rPr>
+                <w:lang w:val="en-US"/>
+              </w:rPr>
+            </w:pPr>
+            <w:r>
+              <w:t xml:space="preserve">интерфейс </w:t>
+            </w:r>
+            <w:r>
+              <w:t>парсера данных</w:t>
+            </w:r>
+          </w:p>
+        </w:tc>
+        <w:tc>
+          <w:tcPr>
+            <w:tcW w:w="4615" w:type="dxa"/>
+            <w:vAlign w:val="center"/>
+          </w:tcPr>
+          <w:p>
+            <w:pPr>
+              <w:pStyle w:val="a7"/>
+              <w:numPr>
+                <w:ilvl w:val="0"/>
+                <w:numId w:val="8"/>
+              </w:numPr>
+              <w:tabs>
+                <w:tab w:val="left" w:pos="5244"/>
+              </w:tabs>
+              <w:jc w:val="both"/>
+            </w:pPr>
+            <w:r>
+              <w:t>метод, выделяющий из массива строк, управляющую информацию:</w:t>
+            </w:r>
+          </w:p>
+          <w:p>
+            <w:pPr>
+              <w:pStyle w:val="a7"/>
+              <w:numPr>
+                <w:ilvl w:val="0"/>
+                <w:numId w:val="6"/>
+              </w:numPr>
+              <w:tabs>
+                <w:tab w:val="left" w:pos="5244"/>
+              </w:tabs>
+              <w:jc w:val="both"/>
+            </w:pPr>
+            <w:r>
+              <w:t>путь к текстовому файлу с данными;</w:t>
+            </w:r>
+          </w:p>
+          <w:p>
+            <w:pPr>
+              <w:pStyle w:val="a7"/>
+              <w:numPr>
+                <w:ilvl w:val="0"/>
+                <w:numId w:val="6"/>
+              </w:numPr>
+              <w:tabs>
+                <w:tab w:val="left" w:pos="5244"/>
+              </w:tabs>
+              <w:jc w:val="both"/>
+            </w:pPr>
+            <w:r>
+              <w:t>путь к выходному текстовому файлу;</w:t>
+            </w:r>
+          </w:p>
+          <w:p>
+            <w:pPr>
+              <w:pStyle w:val="a7"/>
+              <w:numPr>
+                <w:ilvl w:val="0"/>
+                <w:numId w:val="8"/>
+              </w:numPr>
+              <w:tabs>
+                <w:tab w:val="left" w:pos="5244"/>
+              </w:tabs>
+              <w:jc w:val="both"/>
+            </w:pPr>
+            <w:r>
+              <w:t>методы доступа к управляющей информации</w:t>
+            </w:r>
+            <w:r>
+              <w:t>.</w:t>
+            </w:r>
+          </w:p>
+        </w:tc>
+      </w:tr>
+      <w:tr>
+        <w:trPr>
+          <w:trHeight w:val="678"/>
+        </w:trPr>
+        <w:tc>
+          <w:tcPr>
+            <w:tcW w:w="2067" w:type="dxa"/>
+            <w:vAlign w:val="center"/>
+          </w:tcPr>
+          <w:p>
+            <w:pPr>
+              <w:tabs>
+                <w:tab w:val="left" w:pos="5244"/>
+              </w:tabs>
+              <w:rPr>
+                <w:lang w:val="en-US"/>
+              </w:rPr>
+            </w:pPr>
+            <w:proofErr w:type="spellStart"/>
+            <w:r>
+              <w:rPr>
+                <w:lang w:val="en-US"/>
+              </w:rPr>
+              <w:t>ResultsPrinter</w:t>
+            </w:r>
+            <w:proofErr w:type="spellEnd"/>
+          </w:p>
+        </w:tc>
+        <w:tc>
+          <w:tcPr>
+            <w:tcW w:w="2663" w:type="dxa"/>
+            <w:vAlign w:val="center"/>
+          </w:tcPr>
+          <w:p>
+            <w:pPr>
+              <w:tabs>
+                <w:tab w:val="left" w:pos="5244"/>
+              </w:tabs>
+              <w:jc w:val="both"/>
+            </w:pPr>
+            <w:r>
+              <w:t xml:space="preserve">интерфейс </w:t>
+            </w:r>
+            <w:r>
+              <w:t>вывода результатов в командную строку</w:t>
+            </w:r>
+          </w:p>
+        </w:tc>
+        <w:tc>
+          <w:tcPr>
+            <w:tcW w:w="4615" w:type="dxa"/>
+            <w:vAlign w:val="center"/>
+          </w:tcPr>
+          <w:p>
+            <w:pPr>
+              <w:tabs>
+                <w:tab w:val="left" w:pos="5244"/>
+              </w:tabs>
+              <w:jc w:val="both"/>
+            </w:pPr>
+            <w:r>
+              <w:t>метод, осуществляющий вывод информации в консоль.</w:t>
+            </w:r>
+          </w:p>
+        </w:tc>
+      </w:tr>
+      <w:tr>
+        <w:trPr>
+          <w:trHeight w:val="1216"/>
+        </w:trPr>
+        <w:tc>
+          <w:tcPr>
+            <w:tcW w:w="2067" w:type="dxa"/>
+            <w:vAlign w:val="center"/>
+          </w:tcPr>
+          <w:p>
+            <w:pPr>
+              <w:tabs>
+                <w:tab w:val="left" w:pos="5244"/>
+              </w:tabs>
+              <w:rPr>
+                <w:lang w:val="en-US"/>
+              </w:rPr>
+            </w:pPr>
+            <w:proofErr w:type="spellStart"/>
+            <w:r>
+              <w:rPr>
+                <w:lang w:val="en-US"/>
+              </w:rPr>
+              <w:t>OutputHandler</w:t>
+            </w:r>
+            <w:proofErr w:type="spellEnd"/>
+          </w:p>
+        </w:tc>
+        <w:tc>
+          <w:tcPr>
+            <w:tcW w:w="2663" w:type="dxa"/>
+            <w:vAlign w:val="center"/>
+          </w:tcPr>
+          <w:p>
+            <w:pPr>
+              <w:tabs>
+                <w:tab w:val="left" w:pos="5244"/>
+              </w:tabs>
+              <w:jc w:val="both"/>
+            </w:pPr>
+            <w:r>
+              <w:t>записи результатов в файл</w:t>
+            </w:r>
+          </w:p>
+        </w:tc>
+        <w:tc>
+          <w:tcPr>
+            <w:tcW w:w="4615" w:type="dxa"/>
+            <w:vAlign w:val="center"/>
+          </w:tcPr>
+          <w:p>
+            <w:pPr>
+              <w:tabs>
+                <w:tab w:val="left" w:pos="5244"/>
+              </w:tabs>
+              <w:jc w:val="both"/>
+            </w:pPr>
+            <w:r>
+              <w:t>метод записи данных в текстовый файл</w:t>
+            </w:r>
+            <w:r>
+              <w:t>.</w:t>
+            </w:r>
+          </w:p>
+        </w:tc>
+      </w:tr>
+      <w:tr>
+        <w:trPr>
+          <w:trHeight w:val="1318"/>
+        </w:trPr>
+        <w:tc>
+          <w:tcPr>
+            <w:tcW w:w="2067" w:type="dxa"/>
+            <w:vAlign w:val="center"/>
+          </w:tcPr>
+          <w:p>
+            <w:pPr>
+              <w:tabs>
+                <w:tab w:val="left" w:pos="5244"/>
+              </w:tabs>
+              <w:rPr>
+                <w:lang w:val="en-US"/>
+              </w:rPr>
+            </w:pPr>
+            <w:proofErr w:type="spellStart"/>
+            <w:r>
+              <w:rPr>
+                <w:szCs w:val="24"/>
+                <w:lang w:val="en-US"/>
+              </w:rPr>
+              <w:t>CallManager</w:t>
+            </w:r>
+            <w:proofErr w:type="spellEnd"/>
+          </w:p>
+        </w:tc>
+        <w:tc>
+          <w:tcPr>
+            <w:tcW w:w="2663" w:type="dxa"/>
+            <w:vAlign w:val="center"/>
+          </w:tcPr>
+          <w:p>
+            <w:pPr>
+              <w:tabs>
+                <w:tab w:val="left" w:pos="5244"/>
+              </w:tabs>
+              <w:jc w:val="both"/>
+            </w:pPr>
+            <w:r>
+              <w:t xml:space="preserve">интерфейс </w:t>
+            </w:r>
+            <w:r>
+              <w:t>вызова функций библиотеки.</w:t>
+            </w:r>
+          </w:p>
+        </w:tc>
+        <w:tc>
+          <w:tcPr>
+            <w:tcW w:w="4615" w:type="dxa"/>
+            <w:vAlign w:val="center"/>
+          </w:tcPr>
+          <w:p>
+            <w:pPr>
+              <w:tabs>
+                <w:tab w:val="left" w:pos="5244"/>
+              </w:tabs>
+              <w:jc w:val="both"/>
+            </w:pPr>
+            <w:r>
+              <w:t>методы, осуществляющие вызовы функций библиотеки, принимающие на вход обработанные данные и возвращающие результаты работы библиотеки.</w:t>
+            </w:r>
+          </w:p>
+        </w:tc>
+      </w:tr>
+    </w:tbl>
+    <w:p>
+      <w:pPr>
+        <w:jc w:val="both"/>
+      </w:pPr>
+    </w:p>
+    <w:tbl>
+      <w:tblPr>
+        <w:tblStyle w:val="ad"/>
+        <w:tblW w:w="0" w:type="auto"/>
+        <w:tblLook w:val="04A0" w:firstRow="1" w:lastRow="0" w:firstColumn="1" w:lastColumn="0" w:noHBand="0" w:noVBand="1"/>
+      </w:tblPr>
+      <w:tblGrid>
+        <w:gridCol w:w="2122"/>
+        <w:gridCol w:w="2551"/>
+        <w:gridCol w:w="4672"/>
+      </w:tblGrid>
+      <w:tr>
+        <w:tc>
+          <w:tcPr>
+            <w:tcW w:w="9345" w:type="dxa"/>
+            <w:gridSpan w:val="3"/>
+          </w:tcPr>
+          <w:p>
+            <w:pPr>
+              <w:tabs>
+                <w:tab w:val="left" w:pos="5244"/>
+              </w:tabs>
+              <w:jc w:val="center"/>
+              <w:rPr>
+                <w:b/>
+                <w:bCs/>
+              </w:rPr>
+            </w:pPr>
+            <w:r>
+              <w:rPr>
+                <w:b/>
+                <w:bCs/>
+              </w:rPr>
+              <w:t>Интерфейсы библиотеки и его модулей</w:t>
+            </w:r>
+          </w:p>
+        </w:tc>
+      </w:tr>
+      <w:tr>
+        <w:tc>
+          <w:tcPr>
+            <w:tcW w:w="2122" w:type="dxa"/>
+          </w:tcPr>
+          <w:p>
+            <w:pPr>
+              <w:tabs>
+                <w:tab w:val="left" w:pos="5244"/>
+              </w:tabs>
+              <w:jc w:val="center"/>
+            </w:pPr>
+            <w:r>
+              <w:t>Название</w:t>
+            </w:r>
+            <w:r>
+              <w:t xml:space="preserve"> модуля</w:t>
+            </w:r>
+          </w:p>
+        </w:tc>
+        <w:tc>
+          <w:tcPr>
+            <w:tcW w:w="2551" w:type="dxa"/>
+          </w:tcPr>
+          <w:p>
+            <w:pPr>
+              <w:tabs>
+                <w:tab w:val="left" w:pos="5244"/>
+              </w:tabs>
+              <w:jc w:val="center"/>
+            </w:pPr>
+            <w:r>
+              <w:t>Описание интерфейса</w:t>
+            </w:r>
+          </w:p>
+        </w:tc>
+        <w:tc>
+          <w:tcPr>
+            <w:tcW w:w="4672" w:type="dxa"/>
+          </w:tcPr>
+          <w:p>
+            <w:pPr>
+              <w:tabs>
+                <w:tab w:val="left" w:pos="5244"/>
+              </w:tabs>
+              <w:jc w:val="center"/>
+            </w:pPr>
+            <w:r>
+              <w:t>Требования</w:t>
+            </w:r>
+          </w:p>
+        </w:tc>
+      </w:tr>
+      <w:tr>
+        <w:trPr>
+          <w:trHeight w:val="3336"/>
+        </w:trPr>
+        <w:tc>
+          <w:tcPr>
+            <w:tcW w:w="2122" w:type="dxa"/>
+            <w:vAlign w:val="center"/>
+          </w:tcPr>
+          <w:p>
+            <w:pPr>
+              <w:tabs>
+                <w:tab w:val="left" w:pos="5244"/>
+              </w:tabs>
+              <w:jc w:val="center"/>
+              <w:rPr>
+                <w:lang w:val="en-US"/>
+              </w:rPr>
+            </w:pPr>
+            <w:proofErr w:type="spellStart"/>
+            <w:r>
+              <w:rPr>
+                <w:lang w:val="en-US"/>
+              </w:rPr>
+              <w:t>NeuralNetwork</w:t>
+            </w:r>
+            <w:proofErr w:type="spellEnd"/>
+          </w:p>
+        </w:tc>
+        <w:tc>
+          <w:tcPr>
+            <w:tcW w:w="2551" w:type="dxa"/>
+            <w:vAlign w:val="center"/>
+          </w:tcPr>
+          <w:p>
+            <w:pPr>
+              <w:tabs>
+                <w:tab w:val="left" w:pos="5244"/>
+              </w:tabs>
+              <w:jc w:val="both"/>
+            </w:pPr>
+            <w:r>
+              <w:t>интерфейс загрузки и работы нейронной сети.</w:t>
+            </w:r>
+          </w:p>
+        </w:tc>
+        <w:tc>
+          <w:tcPr>
+            <w:tcW w:w="4672" w:type="dxa"/>
+            <w:vAlign w:val="center"/>
+          </w:tcPr>
+          <w:p>
+            <w:pPr>
+              <w:pStyle w:val="a7"/>
+              <w:numPr>
+                <w:ilvl w:val="0"/>
+                <w:numId w:val="8"/>
+              </w:numPr>
+              <w:tabs>
+                <w:tab w:val="left" w:pos="5244"/>
+              </w:tabs>
+              <w:jc w:val="both"/>
+            </w:pPr>
+            <w:r>
+              <w:t>методы, осуществляющие загрузку и работу нейронной сети, принимающие на вход обработанные данные и возвращающие результаты ее работы.</w:t>
+            </w:r>
+          </w:p>
+          <w:p>
+            <w:pPr>
+              <w:pStyle w:val="a7"/>
+              <w:numPr>
+                <w:ilvl w:val="0"/>
+                <w:numId w:val="8"/>
+              </w:numPr>
+              <w:tabs>
+                <w:tab w:val="left" w:pos="5244"/>
+              </w:tabs>
+              <w:jc w:val="both"/>
+            </w:pPr>
+            <w:r>
+              <w:t>метод послойного создания нейронной сети.</w:t>
+            </w:r>
+          </w:p>
+          <w:p>
+            <w:pPr>
+              <w:pStyle w:val="a7"/>
+              <w:numPr>
+                <w:ilvl w:val="0"/>
+                <w:numId w:val="8"/>
+              </w:numPr>
+              <w:tabs>
+                <w:tab w:val="left" w:pos="5244"/>
+              </w:tabs>
+              <w:jc w:val="both"/>
+            </w:pPr>
+            <w:r>
+              <w:t>метод компиляции нейронной сети</w:t>
+            </w:r>
+          </w:p>
+          <w:p>
+            <w:pPr>
+              <w:pStyle w:val="a7"/>
+              <w:numPr>
+                <w:ilvl w:val="0"/>
+                <w:numId w:val="8"/>
+              </w:numPr>
+              <w:tabs>
+                <w:tab w:val="left" w:pos="5244"/>
+              </w:tabs>
+              <w:jc w:val="both"/>
+            </w:pPr>
+            <w:r>
+              <w:t>методы обучения и проверки точности работы нейронной сети.</w:t>
+            </w:r>
+          </w:p>
+          <w:p>
+            <w:pPr>
+              <w:pStyle w:val="a7"/>
+              <w:numPr>
+                <w:ilvl w:val="0"/>
+                <w:numId w:val="8"/>
+              </w:numPr>
+              <w:tabs>
+                <w:tab w:val="left" w:pos="5244"/>
+              </w:tabs>
+              <w:jc w:val="both"/>
+            </w:pPr>
+            <w:r>
+              <w:t>метод создания массивов для хранения входных данный нейросети.</w:t>
+            </w:r>
+          </w:p>
+        </w:tc>
+      </w:tr>
+    </w:tbl>
+    <w:p>
+      <w:pPr>
+        <w:jc w:val="both"/>
+      </w:pPr>
     </w:p>
     <w:sectPr>
-      <w:footerReference w:type="first" r:id="rId9"/>
       <w:pgSz w:w="11906" w:h="16838"/>
       <w:pgMar w:top="1134" w:right="850" w:bottom="1134" w:left="1701" w:header="708" w:footer="708" w:gutter="0"/>
       <w:cols w:space="708"/>
@@ -481,28 +2735,6 @@
 </w:endnotes>
 </file>
 
-<file path=word/footer1.xml><?xml version="1.0" encoding="utf-8"?>
-<w:ftr xmlns:wpc="http://schemas.microsoft.com/office/word/2010/wordprocessingCanvas" xmlns:cx="http://schemas.microsoft.com/office/drawing/2014/chartex" xmlns:cx1="http://schemas.microsoft.com/office/drawing/2015/9/8/chartex" xmlns:cx2="http://schemas.microsoft.com/office/drawing/2015/10/21/chartex" xmlns:cx3="http://schemas.microsoft.com/office/drawing/2016/5/9/chartex" xmlns:cx4="http://schemas.microsoft.com/office/drawing/2016/5/10/chartex" xmlns:cx5="http://schemas.microsoft.com/office/drawing/2016/5/11/chartex" xmlns:cx6="http://schemas.microsoft.com/office/drawing/2016/5/12/chartex" xmlns:cx7="http://schemas.microsoft.com/office/drawing/2016/5/13/chartex" xmlns:cx8="http://schemas.microsoft.com/office/drawing/2016/5/14/chartex" xmlns:mc="http://schemas.openxmlformats.org/markup-compatibility/2006" xmlns:aink="http://schemas.microsoft.com/office/drawing/2016/ink" xmlns:am3d="http://schemas.microsoft.com/office/drawing/2017/model3d" xmlns:o="urn:schemas-microsoft-com:office:office" xmlns:r="http://schemas.openxmlformats.org/officeDocument/2006/relationships" xmlns:m="http://schemas.openxmlformats.org/officeDocument/2006/math" xmlns:v="urn:schemas-microsoft-com:vml" xmlns:wp14="http://schemas.microsoft.com/office/word/2010/wordprocessingDrawing" xmlns:wp="http://schemas.openxmlformats.org/drawingml/2006/wordprocessingDrawing" xmlns:w10="urn:schemas-microsoft-com:office:word" xmlns:w="http://schemas.openxmlformats.org/wordprocessingml/2006/main" xmlns:w14="http://schemas.microsoft.com/office/word/2010/wordml" xmlns:w15="http://schemas.microsoft.com/office/word/2012/wordml" xmlns:w16cex="http://schemas.microsoft.com/office/word/2018/wordml/cex" xmlns:w16cid="http://schemas.microsoft.com/office/word/2016/wordml/cid" xmlns:w16="http://schemas.microsoft.com/office/word/2018/wordml" xmlns:w16sdtdh="http://schemas.microsoft.com/office/word/2020/wordml/sdtdatahash" xmlns:w16se="http://schemas.microsoft.com/office/word/2015/wordml/symex" xmlns:wpg="http://schemas.microsoft.com/office/word/2010/wordprocessingGroup" xmlns:wpi="http://schemas.microsoft.com/office/word/2010/wordprocessingInk" xmlns:wne="http://schemas.microsoft.com/office/word/2006/wordml" xmlns:wps="http://schemas.microsoft.com/office/word/2010/wordprocessingShape" mc:Ignorable="w14 w15 w16se w16cid w16 w16cex w16sdtdh wp14">
-  <w:p>
-    <w:pPr>
-      <w:pStyle w:val="a5"/>
-      <w:numPr>
-        <w:ilvl w:val="0"/>
-        <w:numId w:val="1"/>
-      </w:numPr>
-    </w:pPr>
-    <w:r>
-      <w:t>в первом семестре будет рассмотрена задача определения количества зародышей, во втором данная задача будет расширена до точного определения положения зародыша на картинке</w:t>
-    </w:r>
-  </w:p>
-  <w:p>
-    <w:pPr>
-      <w:pStyle w:val="a5"/>
-    </w:pPr>
-  </w:p>
-</w:ftr>
-</file>
-
 <file path=word/footnotes.xml><?xml version="1.0" encoding="utf-8"?>
 <w:footnotes xmlns:wpc="http://schemas.microsoft.com/office/word/2010/wordprocessingCanvas" xmlns:cx="http://schemas.microsoft.com/office/drawing/2014/chartex" xmlns:cx1="http://schemas.microsoft.com/office/drawing/2015/9/8/chartex" xmlns:cx2="http://schemas.microsoft.com/office/drawing/2015/10/21/chartex" xmlns:cx3="http://schemas.microsoft.com/office/drawing/2016/5/9/chartex" xmlns:cx4="http://schemas.microsoft.com/office/drawing/2016/5/10/chartex" xmlns:cx5="http://schemas.microsoft.com/office/drawing/2016/5/11/chartex" xmlns:cx6="http://schemas.microsoft.com/office/drawing/2016/5/12/chartex" xmlns:cx7="http://schemas.microsoft.com/office/drawing/2016/5/13/chartex" xmlns:cx8="http://schemas.microsoft.com/office/drawing/2016/5/14/chartex" xmlns:mc="http://schemas.openxmlformats.org/markup-compatibility/2006" xmlns:aink="http://schemas.microsoft.com/office/drawing/2016/ink" xmlns:am3d="http://schemas.microsoft.com/office/drawing/2017/model3d" xmlns:o="urn:schemas-microsoft-com:office:office" xmlns:r="http://schemas.openxmlformats.org/officeDocument/2006/relationships" xmlns:m="http://schemas.openxmlformats.org/officeDocument/2006/math" xmlns:v="urn:schemas-microsoft-com:vml" xmlns:wp14="http://schemas.microsoft.com/office/word/2010/wordprocessingDrawing" xmlns:wp="http://schemas.openxmlformats.org/drawingml/2006/wordprocessingDrawing" xmlns:w10="urn:schemas-microsoft-com:office:word" xmlns:w="http://schemas.openxmlformats.org/wordprocessingml/2006/main" xmlns:w14="http://schemas.microsoft.com/office/word/2010/wordml" xmlns:w15="http://schemas.microsoft.com/office/word/2012/wordml" xmlns:w16cex="http://schemas.microsoft.com/office/word/2018/wordml/cex" xmlns:w16cid="http://schemas.microsoft.com/office/word/2016/wordml/cid" xmlns:w16="http://schemas.microsoft.com/office/word/2018/wordml" xmlns:w16sdtdh="http://schemas.microsoft.com/office/word/2020/wordml/sdtdatahash" xmlns:w16se="http://schemas.microsoft.com/office/word/2015/wordml/symex" xmlns:wpg="http://schemas.microsoft.com/office/word/2010/wordprocessingGroup" xmlns:wpi="http://schemas.microsoft.com/office/word/2010/wordprocessingInk" xmlns:wne="http://schemas.microsoft.com/office/word/2006/wordml" xmlns:wps="http://schemas.microsoft.com/office/word/2010/wordprocessingShape" mc:Ignorable="w14 w15 w16se w16cid w16 w16cex w16sdtdh wp14">
   <w:footnote w:type="separator" w:id="-1">
@@ -531,6 +2763,232 @@
 <file path=word/numbering.xml><?xml version="1.0" encoding="utf-8"?>
 <w:numbering xmlns:wpc="http://schemas.microsoft.com/office/word/2010/wordprocessingCanvas" xmlns:cx="http://schemas.microsoft.com/office/drawing/2014/chartex" xmlns:cx1="http://schemas.microsoft.com/office/drawing/2015/9/8/chartex" xmlns:cx2="http://schemas.microsoft.com/office/drawing/2015/10/21/chartex" xmlns:cx3="http://schemas.microsoft.com/office/drawing/2016/5/9/chartex" xmlns:cx4="http://schemas.microsoft.com/office/drawing/2016/5/10/chartex" xmlns:cx5="http://schemas.microsoft.com/office/drawing/2016/5/11/chartex" xmlns:cx6="http://schemas.microsoft.com/office/drawing/2016/5/12/chartex" xmlns:cx7="http://schemas.microsoft.com/office/drawing/2016/5/13/chartex" xmlns:cx8="http://schemas.microsoft.com/office/drawing/2016/5/14/chartex" xmlns:mc="http://schemas.openxmlformats.org/markup-compatibility/2006" xmlns:aink="http://schemas.microsoft.com/office/drawing/2016/ink" xmlns:am3d="http://schemas.microsoft.com/office/drawing/2017/model3d" xmlns:o="urn:schemas-microsoft-com:office:office" xmlns:r="http://schemas.openxmlformats.org/officeDocument/2006/relationships" xmlns:m="http://schemas.openxmlformats.org/officeDocument/2006/math" xmlns:v="urn:schemas-microsoft-com:vml" xmlns:wp14="http://schemas.microsoft.com/office/word/2010/wordprocessingDrawing" xmlns:wp="http://schemas.openxmlformats.org/drawingml/2006/wordprocessingDrawing" xmlns:w10="urn:schemas-microsoft-com:office:word" xmlns:w="http://schemas.openxmlformats.org/wordprocessingml/2006/main" xmlns:w14="http://schemas.microsoft.com/office/word/2010/wordml" xmlns:w15="http://schemas.microsoft.com/office/word/2012/wordml" xmlns:w16cex="http://schemas.microsoft.com/office/word/2018/wordml/cex" xmlns:w16cid="http://schemas.microsoft.com/office/word/2016/wordml/cid" xmlns:w16="http://schemas.microsoft.com/office/word/2018/wordml" xmlns:w16sdtdh="http://schemas.microsoft.com/office/word/2020/wordml/sdtdatahash" xmlns:w16se="http://schemas.microsoft.com/office/word/2015/wordml/symex" xmlns:wpg="http://schemas.microsoft.com/office/word/2010/wordprocessingGroup" xmlns:wpi="http://schemas.microsoft.com/office/word/2010/wordprocessingInk" xmlns:wne="http://schemas.microsoft.com/office/word/2006/wordml" xmlns:wps="http://schemas.microsoft.com/office/word/2010/wordprocessingShape" mc:Ignorable="w14 w15 w16se w16cid w16 w16cex w16sdtdh wp14">
   <w:abstractNum w:abstractNumId="0" w15:restartNumberingAfterBreak="0">
+    <w:nsid w:val="05413303"/>
+    <w:multiLevelType w:val="hybridMultilevel"/>
+    <w:tmpl w:val="522A74E2"/>
+    <w:lvl w:ilvl="0" w:tplc="04190005">
+      <w:start w:val="1"/>
+      <w:numFmt w:val="bullet"/>
+      <w:lvlText w:val=""/>
+      <w:lvlJc w:val="left"/>
+      <w:pPr>
+        <w:ind w:left="1068" w:hanging="360"/>
+      </w:pPr>
+      <w:rPr>
+        <w:rFonts w:ascii="Wingdings" w:hAnsi="Wingdings" w:hint="default"/>
+      </w:rPr>
+    </w:lvl>
+    <w:lvl w:ilvl="1" w:tplc="04190003">
+      <w:start w:val="1"/>
+      <w:numFmt w:val="bullet"/>
+      <w:lvlText w:val="o"/>
+      <w:lvlJc w:val="left"/>
+      <w:pPr>
+        <w:ind w:left="1788" w:hanging="360"/>
+      </w:pPr>
+      <w:rPr>
+        <w:rFonts w:ascii="Courier New" w:hAnsi="Courier New" w:cs="Courier New" w:hint="default"/>
+      </w:rPr>
+    </w:lvl>
+    <w:lvl w:ilvl="2" w:tplc="04190005" w:tentative="1">
+      <w:start w:val="1"/>
+      <w:numFmt w:val="bullet"/>
+      <w:lvlText w:val=""/>
+      <w:lvlJc w:val="left"/>
+      <w:pPr>
+        <w:ind w:left="2508" w:hanging="360"/>
+      </w:pPr>
+      <w:rPr>
+        <w:rFonts w:ascii="Wingdings" w:hAnsi="Wingdings" w:hint="default"/>
+      </w:rPr>
+    </w:lvl>
+    <w:lvl w:ilvl="3" w:tplc="04190001" w:tentative="1">
+      <w:start w:val="1"/>
+      <w:numFmt w:val="bullet"/>
+      <w:lvlText w:val=""/>
+      <w:lvlJc w:val="left"/>
+      <w:pPr>
+        <w:ind w:left="3228" w:hanging="360"/>
+      </w:pPr>
+      <w:rPr>
+        <w:rFonts w:ascii="Symbol" w:hAnsi="Symbol" w:hint="default"/>
+      </w:rPr>
+    </w:lvl>
+    <w:lvl w:ilvl="4" w:tplc="04190003" w:tentative="1">
+      <w:start w:val="1"/>
+      <w:numFmt w:val="bullet"/>
+      <w:lvlText w:val="o"/>
+      <w:lvlJc w:val="left"/>
+      <w:pPr>
+        <w:ind w:left="3948" w:hanging="360"/>
+      </w:pPr>
+      <w:rPr>
+        <w:rFonts w:ascii="Courier New" w:hAnsi="Courier New" w:cs="Courier New" w:hint="default"/>
+      </w:rPr>
+    </w:lvl>
+    <w:lvl w:ilvl="5" w:tplc="04190005" w:tentative="1">
+      <w:start w:val="1"/>
+      <w:numFmt w:val="bullet"/>
+      <w:lvlText w:val=""/>
+      <w:lvlJc w:val="left"/>
+      <w:pPr>
+        <w:ind w:left="4668" w:hanging="360"/>
+      </w:pPr>
+      <w:rPr>
+        <w:rFonts w:ascii="Wingdings" w:hAnsi="Wingdings" w:hint="default"/>
+      </w:rPr>
+    </w:lvl>
+    <w:lvl w:ilvl="6" w:tplc="04190001" w:tentative="1">
+      <w:start w:val="1"/>
+      <w:numFmt w:val="bullet"/>
+      <w:lvlText w:val=""/>
+      <w:lvlJc w:val="left"/>
+      <w:pPr>
+        <w:ind w:left="5388" w:hanging="360"/>
+      </w:pPr>
+      <w:rPr>
+        <w:rFonts w:ascii="Symbol" w:hAnsi="Symbol" w:hint="default"/>
+      </w:rPr>
+    </w:lvl>
+    <w:lvl w:ilvl="7" w:tplc="04190003" w:tentative="1">
+      <w:start w:val="1"/>
+      <w:numFmt w:val="bullet"/>
+      <w:lvlText w:val="o"/>
+      <w:lvlJc w:val="left"/>
+      <w:pPr>
+        <w:ind w:left="6108" w:hanging="360"/>
+      </w:pPr>
+      <w:rPr>
+        <w:rFonts w:ascii="Courier New" w:hAnsi="Courier New" w:cs="Courier New" w:hint="default"/>
+      </w:rPr>
+    </w:lvl>
+    <w:lvl w:ilvl="8" w:tplc="04190005" w:tentative="1">
+      <w:start w:val="1"/>
+      <w:numFmt w:val="bullet"/>
+      <w:lvlText w:val=""/>
+      <w:lvlJc w:val="left"/>
+      <w:pPr>
+        <w:ind w:left="6828" w:hanging="360"/>
+      </w:pPr>
+      <w:rPr>
+        <w:rFonts w:ascii="Wingdings" w:hAnsi="Wingdings" w:hint="default"/>
+      </w:rPr>
+    </w:lvl>
+  </w:abstractNum>
+  <w:abstractNum w:abstractNumId="1" w15:restartNumberingAfterBreak="0">
+    <w:nsid w:val="24C8341C"/>
+    <w:multiLevelType w:val="hybridMultilevel"/>
+    <w:tmpl w:val="A62EB9AA"/>
+    <w:lvl w:ilvl="0" w:tplc="04190001">
+      <w:start w:val="1"/>
+      <w:numFmt w:val="bullet"/>
+      <w:lvlText w:val=""/>
+      <w:lvlJc w:val="left"/>
+      <w:pPr>
+        <w:ind w:left="720" w:hanging="360"/>
+      </w:pPr>
+      <w:rPr>
+        <w:rFonts w:ascii="Symbol" w:hAnsi="Symbol" w:hint="default"/>
+      </w:rPr>
+    </w:lvl>
+    <w:lvl w:ilvl="1" w:tplc="04190003" w:tentative="1">
+      <w:start w:val="1"/>
+      <w:numFmt w:val="bullet"/>
+      <w:lvlText w:val="o"/>
+      <w:lvlJc w:val="left"/>
+      <w:pPr>
+        <w:ind w:left="1440" w:hanging="360"/>
+      </w:pPr>
+      <w:rPr>
+        <w:rFonts w:ascii="Courier New" w:hAnsi="Courier New" w:cs="Courier New" w:hint="default"/>
+      </w:rPr>
+    </w:lvl>
+    <w:lvl w:ilvl="2" w:tplc="04190005" w:tentative="1">
+      <w:start w:val="1"/>
+      <w:numFmt w:val="bullet"/>
+      <w:lvlText w:val=""/>
+      <w:lvlJc w:val="left"/>
+      <w:pPr>
+        <w:ind w:left="2160" w:hanging="360"/>
+      </w:pPr>
+      <w:rPr>
+        <w:rFonts w:ascii="Wingdings" w:hAnsi="Wingdings" w:hint="default"/>
+      </w:rPr>
+    </w:lvl>
+    <w:lvl w:ilvl="3" w:tplc="04190001" w:tentative="1">
+      <w:start w:val="1"/>
+      <w:numFmt w:val="bullet"/>
+      <w:lvlText w:val=""/>
+      <w:lvlJc w:val="left"/>
+      <w:pPr>
+        <w:ind w:left="2880" w:hanging="360"/>
+      </w:pPr>
+      <w:rPr>
+        <w:rFonts w:ascii="Symbol" w:hAnsi="Symbol" w:hint="default"/>
+      </w:rPr>
+    </w:lvl>
+    <w:lvl w:ilvl="4" w:tplc="04190003" w:tentative="1">
+      <w:start w:val="1"/>
+      <w:numFmt w:val="bullet"/>
+      <w:lvlText w:val="o"/>
+      <w:lvlJc w:val="left"/>
+      <w:pPr>
+        <w:ind w:left="3600" w:hanging="360"/>
+      </w:pPr>
+      <w:rPr>
+        <w:rFonts w:ascii="Courier New" w:hAnsi="Courier New" w:cs="Courier New" w:hint="default"/>
+      </w:rPr>
+    </w:lvl>
+    <w:lvl w:ilvl="5" w:tplc="04190005" w:tentative="1">
+      <w:start w:val="1"/>
+      <w:numFmt w:val="bullet"/>
+      <w:lvlText w:val=""/>
+      <w:lvlJc w:val="left"/>
+      <w:pPr>
+        <w:ind w:left="4320" w:hanging="360"/>
+      </w:pPr>
+      <w:rPr>
+        <w:rFonts w:ascii="Wingdings" w:hAnsi="Wingdings" w:hint="default"/>
+      </w:rPr>
+    </w:lvl>
+    <w:lvl w:ilvl="6" w:tplc="04190001" w:tentative="1">
+      <w:start w:val="1"/>
+      <w:numFmt w:val="bullet"/>
+      <w:lvlText w:val=""/>
+      <w:lvlJc w:val="left"/>
+      <w:pPr>
+        <w:ind w:left="5040" w:hanging="360"/>
+      </w:pPr>
+      <w:rPr>
+        <w:rFonts w:ascii="Symbol" w:hAnsi="Symbol" w:hint="default"/>
+      </w:rPr>
+    </w:lvl>
+    <w:lvl w:ilvl="7" w:tplc="04190003" w:tentative="1">
+      <w:start w:val="1"/>
+      <w:numFmt w:val="bullet"/>
+      <w:lvlText w:val="o"/>
+      <w:lvlJc w:val="left"/>
+      <w:pPr>
+        <w:ind w:left="5760" w:hanging="360"/>
+      </w:pPr>
+      <w:rPr>
+        <w:rFonts w:ascii="Courier New" w:hAnsi="Courier New" w:cs="Courier New" w:hint="default"/>
+      </w:rPr>
+    </w:lvl>
+    <w:lvl w:ilvl="8" w:tplc="04190005" w:tentative="1">
+      <w:start w:val="1"/>
+      <w:numFmt w:val="bullet"/>
+      <w:lvlText w:val=""/>
+      <w:lvlJc w:val="left"/>
+      <w:pPr>
+        <w:ind w:left="6480" w:hanging="360"/>
+      </w:pPr>
+      <w:rPr>
+        <w:rFonts w:ascii="Wingdings" w:hAnsi="Wingdings" w:hint="default"/>
+      </w:rPr>
+    </w:lvl>
+  </w:abstractNum>
+  <w:abstractNum w:abstractNumId="2" w15:restartNumberingAfterBreak="0">
     <w:nsid w:val="50C1552C"/>
     <w:multiLevelType w:val="hybridMultilevel"/>
     <w:tmpl w:val="4932566C"/>
@@ -619,7 +3077,7 @@
       </w:pPr>
     </w:lvl>
   </w:abstractNum>
-  <w:abstractNum w:abstractNumId="1" w15:restartNumberingAfterBreak="0">
+  <w:abstractNum w:abstractNumId="3" w15:restartNumberingAfterBreak="0">
     <w:nsid w:val="58F02E59"/>
     <w:multiLevelType w:val="hybridMultilevel"/>
     <w:tmpl w:val="F364C7B6"/>
@@ -708,7 +3166,209 @@
       </w:pPr>
     </w:lvl>
   </w:abstractNum>
-  <w:abstractNum w:abstractNumId="2" w15:restartNumberingAfterBreak="0">
+  <w:abstractNum w:abstractNumId="4" w15:restartNumberingAfterBreak="0">
+    <w:nsid w:val="693E38F0"/>
+    <w:multiLevelType w:val="hybridMultilevel"/>
+    <w:tmpl w:val="0066C510"/>
+    <w:lvl w:ilvl="0" w:tplc="04190001">
+      <w:start w:val="1"/>
+      <w:numFmt w:val="bullet"/>
+      <w:lvlText w:val=""/>
+      <w:lvlJc w:val="left"/>
+      <w:pPr>
+        <w:ind w:left="720" w:hanging="360"/>
+      </w:pPr>
+      <w:rPr>
+        <w:rFonts w:ascii="Symbol" w:hAnsi="Symbol" w:hint="default"/>
+      </w:rPr>
+    </w:lvl>
+    <w:lvl w:ilvl="1" w:tplc="04190003" w:tentative="1">
+      <w:start w:val="1"/>
+      <w:numFmt w:val="bullet"/>
+      <w:lvlText w:val="o"/>
+      <w:lvlJc w:val="left"/>
+      <w:pPr>
+        <w:ind w:left="1440" w:hanging="360"/>
+      </w:pPr>
+      <w:rPr>
+        <w:rFonts w:ascii="Courier New" w:hAnsi="Courier New" w:cs="Courier New" w:hint="default"/>
+      </w:rPr>
+    </w:lvl>
+    <w:lvl w:ilvl="2" w:tplc="04190005" w:tentative="1">
+      <w:start w:val="1"/>
+      <w:numFmt w:val="bullet"/>
+      <w:lvlText w:val=""/>
+      <w:lvlJc w:val="left"/>
+      <w:pPr>
+        <w:ind w:left="2160" w:hanging="360"/>
+      </w:pPr>
+      <w:rPr>
+        <w:rFonts w:ascii="Wingdings" w:hAnsi="Wingdings" w:hint="default"/>
+      </w:rPr>
+    </w:lvl>
+    <w:lvl w:ilvl="3" w:tplc="04190001" w:tentative="1">
+      <w:start w:val="1"/>
+      <w:numFmt w:val="bullet"/>
+      <w:lvlText w:val=""/>
+      <w:lvlJc w:val="left"/>
+      <w:pPr>
+        <w:ind w:left="2880" w:hanging="360"/>
+      </w:pPr>
+      <w:rPr>
+        <w:rFonts w:ascii="Symbol" w:hAnsi="Symbol" w:hint="default"/>
+      </w:rPr>
+    </w:lvl>
+    <w:lvl w:ilvl="4" w:tplc="04190003" w:tentative="1">
+      <w:start w:val="1"/>
+      <w:numFmt w:val="bullet"/>
+      <w:lvlText w:val="o"/>
+      <w:lvlJc w:val="left"/>
+      <w:pPr>
+        <w:ind w:left="3600" w:hanging="360"/>
+      </w:pPr>
+      <w:rPr>
+        <w:rFonts w:ascii="Courier New" w:hAnsi="Courier New" w:cs="Courier New" w:hint="default"/>
+      </w:rPr>
+    </w:lvl>
+    <w:lvl w:ilvl="5" w:tplc="04190005" w:tentative="1">
+      <w:start w:val="1"/>
+      <w:numFmt w:val="bullet"/>
+      <w:lvlText w:val=""/>
+      <w:lvlJc w:val="left"/>
+      <w:pPr>
+        <w:ind w:left="4320" w:hanging="360"/>
+      </w:pPr>
+      <w:rPr>
+        <w:rFonts w:ascii="Wingdings" w:hAnsi="Wingdings" w:hint="default"/>
+      </w:rPr>
+    </w:lvl>
+    <w:lvl w:ilvl="6" w:tplc="04190001" w:tentative="1">
+      <w:start w:val="1"/>
+      <w:numFmt w:val="bullet"/>
+      <w:lvlText w:val=""/>
+      <w:lvlJc w:val="left"/>
+      <w:pPr>
+        <w:ind w:left="5040" w:hanging="360"/>
+      </w:pPr>
+      <w:rPr>
+        <w:rFonts w:ascii="Symbol" w:hAnsi="Symbol" w:hint="default"/>
+      </w:rPr>
+    </w:lvl>
+    <w:lvl w:ilvl="7" w:tplc="04190003" w:tentative="1">
+      <w:start w:val="1"/>
+      <w:numFmt w:val="bullet"/>
+      <w:lvlText w:val="o"/>
+      <w:lvlJc w:val="left"/>
+      <w:pPr>
+        <w:ind w:left="5760" w:hanging="360"/>
+      </w:pPr>
+      <w:rPr>
+        <w:rFonts w:ascii="Courier New" w:hAnsi="Courier New" w:cs="Courier New" w:hint="default"/>
+      </w:rPr>
+    </w:lvl>
+    <w:lvl w:ilvl="8" w:tplc="04190005" w:tentative="1">
+      <w:start w:val="1"/>
+      <w:numFmt w:val="bullet"/>
+      <w:lvlText w:val=""/>
+      <w:lvlJc w:val="left"/>
+      <w:pPr>
+        <w:ind w:left="6480" w:hanging="360"/>
+      </w:pPr>
+      <w:rPr>
+        <w:rFonts w:ascii="Wingdings" w:hAnsi="Wingdings" w:hint="default"/>
+      </w:rPr>
+    </w:lvl>
+  </w:abstractNum>
+  <w:abstractNum w:abstractNumId="5" w15:restartNumberingAfterBreak="0">
+    <w:nsid w:val="726F5D1E"/>
+    <w:multiLevelType w:val="hybridMultilevel"/>
+    <w:tmpl w:val="BC9E896C"/>
+    <w:lvl w:ilvl="0" w:tplc="04190001">
+      <w:start w:val="1"/>
+      <w:numFmt w:val="bullet"/>
+      <w:lvlText w:val=""/>
+      <w:lvlJc w:val="left"/>
+      <w:pPr>
+        <w:ind w:left="360" w:hanging="360"/>
+      </w:pPr>
+      <w:rPr>
+        <w:rFonts w:ascii="Symbol" w:hAnsi="Symbol" w:hint="default"/>
+      </w:rPr>
+    </w:lvl>
+    <w:lvl w:ilvl="1" w:tplc="04190019" w:tentative="1">
+      <w:start w:val="1"/>
+      <w:numFmt w:val="lowerLetter"/>
+      <w:lvlText w:val="%2."/>
+      <w:lvlJc w:val="left"/>
+      <w:pPr>
+        <w:ind w:left="1080" w:hanging="360"/>
+      </w:pPr>
+    </w:lvl>
+    <w:lvl w:ilvl="2" w:tplc="0419001B" w:tentative="1">
+      <w:start w:val="1"/>
+      <w:numFmt w:val="lowerRoman"/>
+      <w:lvlText w:val="%3."/>
+      <w:lvlJc w:val="right"/>
+      <w:pPr>
+        <w:ind w:left="1800" w:hanging="180"/>
+      </w:pPr>
+    </w:lvl>
+    <w:lvl w:ilvl="3" w:tplc="0419000F" w:tentative="1">
+      <w:start w:val="1"/>
+      <w:numFmt w:val="decimal"/>
+      <w:lvlText w:val="%4."/>
+      <w:lvlJc w:val="left"/>
+      <w:pPr>
+        <w:ind w:left="2520" w:hanging="360"/>
+      </w:pPr>
+    </w:lvl>
+    <w:lvl w:ilvl="4" w:tplc="04190019" w:tentative="1">
+      <w:start w:val="1"/>
+      <w:numFmt w:val="lowerLetter"/>
+      <w:lvlText w:val="%5."/>
+      <w:lvlJc w:val="left"/>
+      <w:pPr>
+        <w:ind w:left="3240" w:hanging="360"/>
+      </w:pPr>
+    </w:lvl>
+    <w:lvl w:ilvl="5" w:tplc="0419001B" w:tentative="1">
+      <w:start w:val="1"/>
+      <w:numFmt w:val="lowerRoman"/>
+      <w:lvlText w:val="%6."/>
+      <w:lvlJc w:val="right"/>
+      <w:pPr>
+        <w:ind w:left="3960" w:hanging="180"/>
+      </w:pPr>
+    </w:lvl>
+    <w:lvl w:ilvl="6" w:tplc="0419000F" w:tentative="1">
+      <w:start w:val="1"/>
+      <w:numFmt w:val="decimal"/>
+      <w:lvlText w:val="%7."/>
+      <w:lvlJc w:val="left"/>
+      <w:pPr>
+        <w:ind w:left="4680" w:hanging="360"/>
+      </w:pPr>
+    </w:lvl>
+    <w:lvl w:ilvl="7" w:tplc="04190019" w:tentative="1">
+      <w:start w:val="1"/>
+      <w:numFmt w:val="lowerLetter"/>
+      <w:lvlText w:val="%8."/>
+      <w:lvlJc w:val="left"/>
+      <w:pPr>
+        <w:ind w:left="5400" w:hanging="360"/>
+      </w:pPr>
+    </w:lvl>
+    <w:lvl w:ilvl="8" w:tplc="0419001B" w:tentative="1">
+      <w:start w:val="1"/>
+      <w:numFmt w:val="lowerRoman"/>
+      <w:lvlText w:val="%9."/>
+      <w:lvlJc w:val="right"/>
+      <w:pPr>
+        <w:ind w:left="6120" w:hanging="180"/>
+      </w:pPr>
+    </w:lvl>
+  </w:abstractNum>
+  <w:abstractNum w:abstractNumId="6" w15:restartNumberingAfterBreak="0">
     <w:nsid w:val="74360B88"/>
     <w:multiLevelType w:val="hybridMultilevel"/>
     <w:tmpl w:val="293E75DC"/>
@@ -821,14 +3481,142 @@
       </w:rPr>
     </w:lvl>
   </w:abstractNum>
-  <w:num w:numId="1">
+  <w:abstractNum w:abstractNumId="7" w15:restartNumberingAfterBreak="0">
+    <w:nsid w:val="7BF7018F"/>
+    <w:multiLevelType w:val="multilevel"/>
+    <w:tmpl w:val="A75847C8"/>
+    <w:lvl w:ilvl="0">
+      <w:start w:val="1"/>
+      <w:numFmt w:val="bullet"/>
+      <w:lvlText w:val=""/>
+      <w:lvlJc w:val="left"/>
+      <w:pPr>
+        <w:ind w:left="360" w:hanging="360"/>
+      </w:pPr>
+      <w:rPr>
+        <w:rFonts w:ascii="Symbol" w:hAnsi="Symbol" w:hint="default"/>
+      </w:rPr>
+    </w:lvl>
+    <w:lvl w:ilvl="1">
+      <w:start w:val="1"/>
+      <w:numFmt w:val="bullet"/>
+      <w:lvlText w:val=""/>
+      <w:lvlJc w:val="left"/>
+      <w:pPr>
+        <w:ind w:left="720" w:hanging="360"/>
+      </w:pPr>
+      <w:rPr>
+        <w:rFonts w:ascii="Wingdings" w:hAnsi="Wingdings" w:hint="default"/>
+      </w:rPr>
+    </w:lvl>
+    <w:lvl w:ilvl="2">
+      <w:start w:val="1"/>
+      <w:numFmt w:val="bullet"/>
+      <w:lvlText w:val=""/>
+      <w:lvlJc w:val="left"/>
+      <w:pPr>
+        <w:ind w:left="1080" w:hanging="360"/>
+      </w:pPr>
+      <w:rPr>
+        <w:rFonts w:ascii="Wingdings" w:hAnsi="Wingdings" w:hint="default"/>
+      </w:rPr>
+    </w:lvl>
+    <w:lvl w:ilvl="3">
+      <w:start w:val="1"/>
+      <w:numFmt w:val="bullet"/>
+      <w:lvlText w:val=""/>
+      <w:lvlJc w:val="left"/>
+      <w:pPr>
+        <w:ind w:left="1440" w:hanging="360"/>
+      </w:pPr>
+      <w:rPr>
+        <w:rFonts w:ascii="Symbol" w:hAnsi="Symbol" w:hint="default"/>
+      </w:rPr>
+    </w:lvl>
+    <w:lvl w:ilvl="4">
+      <w:start w:val="1"/>
+      <w:numFmt w:val="bullet"/>
+      <w:lvlText w:val=""/>
+      <w:lvlJc w:val="left"/>
+      <w:pPr>
+        <w:ind w:left="1800" w:hanging="360"/>
+      </w:pPr>
+      <w:rPr>
+        <w:rFonts w:ascii="Symbol" w:hAnsi="Symbol" w:hint="default"/>
+      </w:rPr>
+    </w:lvl>
+    <w:lvl w:ilvl="5">
+      <w:start w:val="1"/>
+      <w:numFmt w:val="bullet"/>
+      <w:lvlText w:val=""/>
+      <w:lvlJc w:val="left"/>
+      <w:pPr>
+        <w:ind w:left="2160" w:hanging="360"/>
+      </w:pPr>
+      <w:rPr>
+        <w:rFonts w:ascii="Wingdings" w:hAnsi="Wingdings" w:hint="default"/>
+      </w:rPr>
+    </w:lvl>
+    <w:lvl w:ilvl="6">
+      <w:start w:val="1"/>
+      <w:numFmt w:val="bullet"/>
+      <w:lvlText w:val=""/>
+      <w:lvlJc w:val="left"/>
+      <w:pPr>
+        <w:ind w:left="2520" w:hanging="360"/>
+      </w:pPr>
+      <w:rPr>
+        <w:rFonts w:ascii="Wingdings" w:hAnsi="Wingdings" w:hint="default"/>
+      </w:rPr>
+    </w:lvl>
+    <w:lvl w:ilvl="7">
+      <w:start w:val="1"/>
+      <w:numFmt w:val="bullet"/>
+      <w:lvlText w:val=""/>
+      <w:lvlJc w:val="left"/>
+      <w:pPr>
+        <w:ind w:left="2880" w:hanging="360"/>
+      </w:pPr>
+      <w:rPr>
+        <w:rFonts w:ascii="Symbol" w:hAnsi="Symbol" w:hint="default"/>
+      </w:rPr>
+    </w:lvl>
+    <w:lvl w:ilvl="8">
+      <w:start w:val="1"/>
+      <w:numFmt w:val="bullet"/>
+      <w:lvlText w:val=""/>
+      <w:lvlJc w:val="left"/>
+      <w:pPr>
+        <w:ind w:left="3240" w:hanging="360"/>
+      </w:pPr>
+      <w:rPr>
+        <w:rFonts w:ascii="Symbol" w:hAnsi="Symbol" w:hint="default"/>
+      </w:rPr>
+    </w:lvl>
+  </w:abstractNum>
+  <w:num w:numId="1" w16cid:durableId="700057782">
+    <w:abstractNumId w:val="6"/>
+  </w:num>
+  <w:num w:numId="2" w16cid:durableId="822887923">
+    <w:abstractNumId w:val="3"/>
+  </w:num>
+  <w:num w:numId="3" w16cid:durableId="467747974">
     <w:abstractNumId w:val="2"/>
   </w:num>
-  <w:num w:numId="2">
+  <w:num w:numId="4" w16cid:durableId="711001992">
     <w:abstractNumId w:val="1"/>
   </w:num>
-  <w:num w:numId="3">
+  <w:num w:numId="5" w16cid:durableId="2065325256">
+    <w:abstractNumId w:val="4"/>
+  </w:num>
+  <w:num w:numId="6" w16cid:durableId="71978054">
     <w:abstractNumId w:val="0"/>
+  </w:num>
+  <w:num w:numId="7" w16cid:durableId="1819758776">
+    <w:abstractNumId w:val="7"/>
+  </w:num>
+  <w:num w:numId="8" w16cid:durableId="1767850618">
+    <w:abstractNumId w:val="5"/>
   </w:num>
 </w:numbering>
 </file>
@@ -917,7 +3705,7 @@
     <w:lsdException w:name="Closing" w:semiHidden="1" w:unhideWhenUsed="1"/>
     <w:lsdException w:name="Signature" w:semiHidden="1" w:unhideWhenUsed="1"/>
     <w:lsdException w:name="Default Paragraph Font" w:semiHidden="1" w:uiPriority="1" w:unhideWhenUsed="1"/>
-    <w:lsdException w:name="Body Text" w:semiHidden="1" w:unhideWhenUsed="1"/>
+    <w:lsdException w:name="Body Text" w:semiHidden="1" w:uiPriority="0" w:unhideWhenUsed="1"/>
     <w:lsdException w:name="Body Text Indent" w:semiHidden="1" w:unhideWhenUsed="1"/>
     <w:lsdException w:name="List Continue" w:semiHidden="1" w:unhideWhenUsed="1"/>
     <w:lsdException w:name="List Continue 2" w:semiHidden="1" w:unhideWhenUsed="1"/>
@@ -1327,6 +4115,92 @@
       <w:contextualSpacing/>
     </w:pPr>
   </w:style>
+  <w:style w:type="character" w:styleId="a8">
+    <w:name w:val="Hyperlink"/>
+    <w:basedOn w:val="a0"/>
+    <w:uiPriority w:val="99"/>
+    <w:unhideWhenUsed/>
+    <w:rsid w:val="002A056C"/>
+    <w:rPr>
+      <w:color w:val="0563C1" w:themeColor="hyperlink"/>
+      <w:u w:val="single"/>
+    </w:rPr>
+  </w:style>
+  <w:style w:type="character" w:styleId="a9">
+    <w:name w:val="Unresolved Mention"/>
+    <w:basedOn w:val="a0"/>
+    <w:uiPriority w:val="99"/>
+    <w:semiHidden/>
+    <w:unhideWhenUsed/>
+    <w:rsid w:val="002A056C"/>
+    <w:rPr>
+      <w:color w:val="605E5C"/>
+      <w:shd w:val="clear" w:color="auto" w:fill="E1DFDD"/>
+    </w:rPr>
+  </w:style>
+  <w:style w:type="character" w:styleId="aa">
+    <w:name w:val="FollowedHyperlink"/>
+    <w:basedOn w:val="a0"/>
+    <w:uiPriority w:val="99"/>
+    <w:semiHidden/>
+    <w:unhideWhenUsed/>
+    <w:rsid w:val="002A056C"/>
+    <w:rPr>
+      <w:color w:val="954F72" w:themeColor="followedHyperlink"/>
+      <w:u w:val="single"/>
+    </w:rPr>
+  </w:style>
+  <w:style w:type="paragraph" w:styleId="ab">
+    <w:name w:val="Body Text"/>
+    <w:basedOn w:val="a"/>
+    <w:link w:val="ac"/>
+    <w:semiHidden/>
+    <w:rsid w:val="002A6E71"/>
+    <w:pPr>
+      <w:spacing w:after="120" w:line="240" w:lineRule="auto"/>
+    </w:pPr>
+    <w:rPr>
+      <w:rFonts w:eastAsia="Times New Roman" w:cs="Times New Roman"/>
+      <w:szCs w:val="24"/>
+      <w:lang w:eastAsia="ru-RU"/>
+    </w:rPr>
+  </w:style>
+  <w:style w:type="character" w:customStyle="1" w:styleId="ac">
+    <w:name w:val="Основной текст Знак"/>
+    <w:basedOn w:val="a0"/>
+    <w:link w:val="ab"/>
+    <w:semiHidden/>
+    <w:rsid w:val="002A6E71"/>
+    <w:rPr>
+      <w:rFonts w:ascii="Times New Roman" w:eastAsia="Times New Roman" w:hAnsi="Times New Roman" w:cs="Times New Roman"/>
+      <w:sz w:val="24"/>
+      <w:szCs w:val="24"/>
+      <w:lang w:eastAsia="ru-RU"/>
+    </w:rPr>
+  </w:style>
+  <w:style w:type="table" w:styleId="ad">
+    <w:name w:val="Table Grid"/>
+    <w:basedOn w:val="a1"/>
+    <w:uiPriority w:val="39"/>
+    <w:rsid w:val="0026695F"/>
+    <w:pPr>
+      <w:spacing w:after="0" w:line="240" w:lineRule="auto"/>
+    </w:pPr>
+    <w:rPr>
+      <w:rFonts w:ascii="Times New Roman" w:hAnsi="Times New Roman"/>
+      <w:sz w:val="28"/>
+    </w:rPr>
+    <w:tblPr>
+      <w:tblBorders>
+        <w:top w:val="single" w:sz="4" w:space="0" w:color="auto"/>
+        <w:left w:val="single" w:sz="4" w:space="0" w:color="auto"/>
+        <w:bottom w:val="single" w:sz="4" w:space="0" w:color="auto"/>
+        <w:right w:val="single" w:sz="4" w:space="0" w:color="auto"/>
+        <w:insideH w:val="single" w:sz="4" w:space="0" w:color="auto"/>
+        <w:insideV w:val="single" w:sz="4" w:space="0" w:color="auto"/>
+      </w:tblBorders>
+    </w:tblPr>
+  </w:style>
 </w:styles>
 </file>
 

</xml_diff>